<commit_message>
Update font file quality management
</commit_message>
<xml_diff>
--- a/Private/Vương/1. Planning and Process/1.1. Project Management Plan and Process/PM_QualityManagementPlan_Ver1.0.docx
+++ b/Private/Vương/1. Planning and Process/1.1. Project Management Plan and Process/PM_QualityManagementPlan_Ver1.0.docx
@@ -104,7 +104,7 @@
         <mc:AlternateContent>
           <mc:Choice Requires="wps">
             <w:drawing>
-              <wp:anchor distT="0" distB="0" distL="114300" distR="114300" simplePos="0" relativeHeight="251659264" behindDoc="1" locked="0" layoutInCell="1" allowOverlap="1" wp14:anchorId="6639DA22" wp14:editId="504E6D4C">
+              <wp:anchor distT="0" distB="0" distL="114300" distR="114300" simplePos="0" relativeHeight="251659264" behindDoc="1" locked="0" layoutInCell="1" allowOverlap="1" wp14:anchorId="6639DA22" wp14:editId="471C4C18">
                 <wp:simplePos x="0" y="0"/>
                 <wp:positionH relativeFrom="page">
                   <wp:posOffset>-1889216</wp:posOffset>
@@ -523,7 +523,7 @@
         <w:tc>
           <w:tcPr>
             <w:tcW w:w="619" w:type="pct"/>
-            <w:shd w:val="clear" w:color="auto" w:fill="002060"/>
+            <w:shd w:val="clear" w:color="auto" w:fill="0070C0"/>
           </w:tcPr>
           <w:p>
             <w:pPr>
@@ -550,7 +550,7 @@
         <w:tc>
           <w:tcPr>
             <w:tcW w:w="839" w:type="pct"/>
-            <w:shd w:val="clear" w:color="auto" w:fill="002060"/>
+            <w:shd w:val="clear" w:color="auto" w:fill="0070C0"/>
           </w:tcPr>
           <w:p>
             <w:pPr>
@@ -598,7 +598,7 @@
         <w:tc>
           <w:tcPr>
             <w:tcW w:w="745" w:type="pct"/>
-            <w:shd w:val="clear" w:color="auto" w:fill="002060"/>
+            <w:shd w:val="clear" w:color="auto" w:fill="0070C0"/>
           </w:tcPr>
           <w:p>
             <w:pPr>
@@ -646,7 +646,7 @@
         <w:tc>
           <w:tcPr>
             <w:tcW w:w="652" w:type="pct"/>
-            <w:shd w:val="clear" w:color="auto" w:fill="002060"/>
+            <w:shd w:val="clear" w:color="auto" w:fill="0070C0"/>
           </w:tcPr>
           <w:p>
             <w:pPr>
@@ -694,7 +694,7 @@
         <w:tc>
           <w:tcPr>
             <w:tcW w:w="745" w:type="pct"/>
-            <w:shd w:val="clear" w:color="auto" w:fill="002060"/>
+            <w:shd w:val="clear" w:color="auto" w:fill="0070C0"/>
           </w:tcPr>
           <w:p>
             <w:pPr>
@@ -742,7 +742,7 @@
         <w:tc>
           <w:tcPr>
             <w:tcW w:w="1400" w:type="pct"/>
-            <w:shd w:val="clear" w:color="auto" w:fill="002060"/>
+            <w:shd w:val="clear" w:color="auto" w:fill="0070C0"/>
           </w:tcPr>
           <w:p>
             <w:pPr>
@@ -1309,6 +1309,14 @@
     </w:p>
     <w:sdt>
       <w:sdtPr>
+        <w:rPr>
+          <w:rFonts w:asciiTheme="minorHAnsi" w:eastAsiaTheme="minorHAnsi" w:hAnsiTheme="minorHAnsi" w:cstheme="minorBidi"/>
+          <w:b w:val="0"/>
+          <w:bCs w:val="0"/>
+          <w:color w:val="auto"/>
+          <w:sz w:val="22"/>
+          <w:szCs w:val="22"/>
+        </w:rPr>
         <w:id w:val="-2002346199"/>
         <w:docPartObj>
           <w:docPartGallery w:val="Table of Contents"/>
@@ -1317,11 +1325,7 @@
       </w:sdtPr>
       <w:sdtEndPr>
         <w:rPr>
-          <w:rFonts w:asciiTheme="minorHAnsi" w:eastAsiaTheme="minorHAnsi" w:hAnsiTheme="minorHAnsi" w:cstheme="minorBidi"/>
           <w:noProof/>
-          <w:color w:val="auto"/>
-          <w:sz w:val="22"/>
-          <w:szCs w:val="22"/>
         </w:rPr>
       </w:sdtEndPr>
       <w:sdtContent>
@@ -2177,7 +2181,7 @@
         </w:numPr>
         <w:rPr>
           <w:i w:val="0"/>
-          <w:color w:val="002060"/>
+          <w:color w:val="0070C0"/>
           <w:lang w:val="vi-VN"/>
         </w:rPr>
       </w:pPr>
@@ -2185,7 +2189,7 @@
       <w:r>
         <w:rPr>
           <w:i w:val="0"/>
-          <w:color w:val="002060"/>
+          <w:color w:val="0070C0"/>
           <w:lang w:val="vi-VN"/>
         </w:rPr>
         <w:t>Introduction</w:t>
@@ -2423,7 +2427,7 @@
         <w:spacing w:before="40" w:after="0" w:line="259" w:lineRule="auto"/>
         <w:rPr>
           <w:i w:val="0"/>
-          <w:color w:val="002060"/>
+          <w:color w:val="0070C0"/>
         </w:rPr>
       </w:pPr>
       <w:bookmarkStart w:id="1" w:name="_Toc377737337"/>
@@ -2432,7 +2436,7 @@
       <w:r>
         <w:rPr>
           <w:i w:val="0"/>
-          <w:color w:val="002060"/>
+          <w:color w:val="0070C0"/>
         </w:rPr>
         <w:lastRenderedPageBreak/>
         <w:t>Scope</w:t>
@@ -2503,10 +2507,19 @@
           <w:szCs w:val="24"/>
           <w:lang w:val="vi-VN" w:eastAsia="ko-KR"/>
         </w:rPr>
-        <w:t>release process and how management schdule, quality assurance...</w:t>
+        <w:t>release process and h</w:t>
       </w:r>
       <w:bookmarkStart w:id="4" w:name="_GoBack"/>
       <w:bookmarkEnd w:id="4"/>
+      <w:r>
+        <w:rPr>
+          <w:rFonts w:ascii="Arial" w:hAnsi="Arial" w:cs="Arial"/>
+          <w:sz w:val="24"/>
+          <w:szCs w:val="24"/>
+          <w:lang w:val="vi-VN" w:eastAsia="ko-KR"/>
+        </w:rPr>
+        <w:t>ow management schdule, quality assurance...</w:t>
+      </w:r>
     </w:p>
     <w:p>
       <w:pPr>
@@ -2519,23 +2532,23 @@
         <w:spacing w:before="40" w:after="0" w:line="259" w:lineRule="auto"/>
         <w:rPr>
           <w:i w:val="0"/>
-          <w:color w:val="002060"/>
-        </w:rPr>
-      </w:pPr>
-      <w:bookmarkStart w:id="5" w:name="_Toc372329674"/>
-      <w:bookmarkStart w:id="6" w:name="_Toc377737338"/>
-      <w:bookmarkStart w:id="7" w:name="_Toc421353843"/>
-      <w:bookmarkStart w:id="8" w:name="_Toc23798935"/>
+          <w:color w:val="0070C0"/>
+        </w:rPr>
+      </w:pPr>
+      <w:bookmarkStart w:id="5" w:name="_Toc377737338"/>
+      <w:bookmarkStart w:id="6" w:name="_Toc421353843"/>
+      <w:bookmarkStart w:id="7" w:name="_Toc23798935"/>
+      <w:bookmarkStart w:id="8" w:name="_Toc372329674"/>
       <w:r>
         <w:rPr>
           <w:i w:val="0"/>
-          <w:color w:val="002060"/>
+          <w:color w:val="0070C0"/>
         </w:rPr>
         <w:t>Role and Responsibility</w:t>
       </w:r>
+      <w:bookmarkEnd w:id="5"/>
       <w:bookmarkEnd w:id="6"/>
       <w:bookmarkEnd w:id="7"/>
-      <w:bookmarkEnd w:id="8"/>
     </w:p>
     <w:tbl>
       <w:tblPr>
@@ -2566,7 +2579,7 @@
           <w:tcPr>
             <w:cnfStyle w:val="001000000000" w:firstRow="0" w:lastRow="0" w:firstColumn="1" w:lastColumn="0" w:oddVBand="0" w:evenVBand="0" w:oddHBand="0" w:evenHBand="0" w:firstRowFirstColumn="0" w:firstRowLastColumn="0" w:lastRowFirstColumn="0" w:lastRowLastColumn="0"/>
             <w:tcW w:w="810" w:type="dxa"/>
-            <w:shd w:val="clear" w:color="auto" w:fill="002060"/>
+            <w:shd w:val="clear" w:color="auto" w:fill="0070C0"/>
           </w:tcPr>
           <w:p>
             <w:pPr>
@@ -2585,7 +2598,7 @@
         <w:tc>
           <w:tcPr>
             <w:tcW w:w="2317" w:type="dxa"/>
-            <w:shd w:val="clear" w:color="auto" w:fill="002060"/>
+            <w:shd w:val="clear" w:color="auto" w:fill="0070C0"/>
           </w:tcPr>
           <w:p>
             <w:pPr>
@@ -2605,7 +2618,7 @@
         <w:tc>
           <w:tcPr>
             <w:tcW w:w="5518" w:type="dxa"/>
-            <w:shd w:val="clear" w:color="auto" w:fill="002060"/>
+            <w:shd w:val="clear" w:color="auto" w:fill="0070C0"/>
           </w:tcPr>
           <w:p>
             <w:pPr>
@@ -2920,16 +2933,16 @@
           <w:numId w:val="16"/>
         </w:numPr>
         <w:rPr>
-          <w:color w:val="002060"/>
+          <w:color w:val="0070C0"/>
         </w:rPr>
       </w:pPr>
       <w:bookmarkStart w:id="10" w:name="_Toc377737339"/>
       <w:bookmarkStart w:id="11" w:name="_Toc421353844"/>
       <w:bookmarkStart w:id="12" w:name="_Toc23798936"/>
-      <w:bookmarkEnd w:id="5"/>
+      <w:bookmarkEnd w:id="8"/>
       <w:r>
         <w:rPr>
-          <w:color w:val="002060"/>
+          <w:color w:val="0070C0"/>
         </w:rPr>
         <w:t>Quality Assurance Activities</w:t>
       </w:r>
@@ -2947,7 +2960,7 @@
         <w:rPr>
           <w:rFonts w:asciiTheme="minorHAnsi" w:hAnsiTheme="minorHAnsi" w:cstheme="minorHAnsi"/>
           <w:b/>
-          <w:color w:val="002060"/>
+          <w:color w:val="0070C0"/>
           <w:lang w:val="vi-VN"/>
         </w:rPr>
       </w:pPr>
@@ -2956,7 +2969,7 @@
         <w:rPr>
           <w:rFonts w:asciiTheme="minorHAnsi" w:hAnsiTheme="minorHAnsi" w:cstheme="minorHAnsi"/>
           <w:b/>
-          <w:color w:val="002060"/>
+          <w:color w:val="0070C0"/>
           <w:lang w:val="vi-VN"/>
         </w:rPr>
         <w:t>Manage Schedule</w:t>
@@ -2973,7 +2986,7 @@
         <w:rPr>
           <w:rFonts w:asciiTheme="minorHAnsi" w:hAnsiTheme="minorHAnsi" w:cstheme="minorHAnsi"/>
           <w:b/>
-          <w:color w:val="002060"/>
+          <w:color w:val="0070C0"/>
           <w:lang w:val="vi-VN"/>
         </w:rPr>
       </w:pPr>
@@ -2982,7 +2995,7 @@
         <w:rPr>
           <w:rFonts w:asciiTheme="minorHAnsi" w:hAnsiTheme="minorHAnsi" w:cstheme="minorHAnsi"/>
           <w:b/>
-          <w:color w:val="002060"/>
+          <w:color w:val="0070C0"/>
           <w:lang w:val="vi-VN"/>
         </w:rPr>
         <w:t>Methodologies</w:t>
@@ -3000,7 +3013,7 @@
           <w:rFonts w:asciiTheme="minorHAnsi" w:hAnsiTheme="minorHAnsi" w:cstheme="minorHAnsi"/>
           <w:b/>
           <w:i w:val="0"/>
-          <w:color w:val="002060"/>
+          <w:color w:val="0070C0"/>
           <w:sz w:val="24"/>
           <w:szCs w:val="24"/>
         </w:rPr>
@@ -3010,7 +3023,7 @@
           <w:rFonts w:asciiTheme="minorHAnsi" w:hAnsiTheme="minorHAnsi" w:cstheme="minorHAnsi"/>
           <w:b/>
           <w:i w:val="0"/>
-          <w:color w:val="002060"/>
+          <w:color w:val="0070C0"/>
           <w:sz w:val="24"/>
           <w:szCs w:val="24"/>
         </w:rPr>
@@ -3124,24 +3137,26 @@
           <w:lang w:eastAsia="ko-KR"/>
         </w:rPr>
       </w:pPr>
-      <w:bookmarkStart w:id="15" w:name="_Toc377737342"/>
-      <w:bookmarkStart w:id="16" w:name="_Toc421353847"/>
-      <w:bookmarkStart w:id="17" w:name="_Toc23797284"/>
-      <w:bookmarkStart w:id="18" w:name="_Toc23797357"/>
-      <w:bookmarkStart w:id="19" w:name="_Toc23797611"/>
-      <w:bookmarkStart w:id="20" w:name="_Toc23797834"/>
-      <w:bookmarkStart w:id="21" w:name="_Toc23797855"/>
-      <w:bookmarkStart w:id="22" w:name="_Toc23797876"/>
-      <w:bookmarkStart w:id="23" w:name="_Toc23798027"/>
-      <w:bookmarkStart w:id="24" w:name="_Toc23798195"/>
-      <w:bookmarkStart w:id="25" w:name="_Toc23798259"/>
-      <w:bookmarkStart w:id="26" w:name="_Toc23798280"/>
-      <w:bookmarkStart w:id="27" w:name="_Toc23798369"/>
-      <w:bookmarkStart w:id="28" w:name="_Toc23798390"/>
-      <w:bookmarkStart w:id="29" w:name="_Toc23798715"/>
-      <w:bookmarkStart w:id="30" w:name="_Toc23798734"/>
-      <w:bookmarkStart w:id="31" w:name="_Toc23798747"/>
-      <w:bookmarkStart w:id="32" w:name="_Toc23798939"/>
+      <w:bookmarkStart w:id="15" w:name="_Toc23797284"/>
+      <w:bookmarkStart w:id="16" w:name="_Toc23797357"/>
+      <w:bookmarkStart w:id="17" w:name="_Toc23797611"/>
+      <w:bookmarkStart w:id="18" w:name="_Toc23797834"/>
+      <w:bookmarkStart w:id="19" w:name="_Toc23797855"/>
+      <w:bookmarkStart w:id="20" w:name="_Toc23797876"/>
+      <w:bookmarkStart w:id="21" w:name="_Toc23798027"/>
+      <w:bookmarkStart w:id="22" w:name="_Toc23798195"/>
+      <w:bookmarkStart w:id="23" w:name="_Toc23798259"/>
+      <w:bookmarkStart w:id="24" w:name="_Toc23798280"/>
+      <w:bookmarkStart w:id="25" w:name="_Toc23798369"/>
+      <w:bookmarkStart w:id="26" w:name="_Toc23798390"/>
+      <w:bookmarkStart w:id="27" w:name="_Toc23798715"/>
+      <w:bookmarkStart w:id="28" w:name="_Toc23798734"/>
+      <w:bookmarkStart w:id="29" w:name="_Toc23798747"/>
+      <w:bookmarkStart w:id="30" w:name="_Toc23798939"/>
+      <w:bookmarkStart w:id="31" w:name="_Toc377737342"/>
+      <w:bookmarkStart w:id="32" w:name="_Toc421353847"/>
+      <w:bookmarkEnd w:id="15"/>
+      <w:bookmarkEnd w:id="16"/>
       <w:bookmarkEnd w:id="17"/>
       <w:bookmarkEnd w:id="18"/>
       <w:bookmarkEnd w:id="19"/>
@@ -3156,8 +3171,6 @@
       <w:bookmarkEnd w:id="28"/>
       <w:bookmarkEnd w:id="29"/>
       <w:bookmarkEnd w:id="30"/>
-      <w:bookmarkEnd w:id="31"/>
-      <w:bookmarkEnd w:id="32"/>
     </w:p>
     <w:p>
       <w:pPr>
@@ -3493,7 +3506,7 @@
         <w:rPr>
           <w:rFonts w:asciiTheme="minorHAnsi" w:hAnsiTheme="minorHAnsi" w:cstheme="minorHAnsi"/>
           <w:b/>
-          <w:color w:val="002060"/>
+          <w:color w:val="0070C0"/>
           <w:sz w:val="24"/>
           <w:szCs w:val="24"/>
           <w:lang w:eastAsia="ko-KR"/>
@@ -3503,7 +3516,7 @@
         <w:rPr>
           <w:rFonts w:asciiTheme="minorHAnsi" w:hAnsiTheme="minorHAnsi" w:cstheme="minorHAnsi"/>
           <w:b/>
-          <w:color w:val="002060"/>
+          <w:color w:val="0070C0"/>
           <w:sz w:val="24"/>
           <w:szCs w:val="24"/>
           <w:lang w:val="vi-VN" w:eastAsia="ko-KR"/>
@@ -3514,15 +3527,15 @@
         <w:rPr>
           <w:rFonts w:asciiTheme="minorHAnsi" w:hAnsiTheme="minorHAnsi" w:cstheme="minorHAnsi"/>
           <w:b/>
-          <w:color w:val="002060"/>
+          <w:color w:val="0070C0"/>
           <w:sz w:val="24"/>
           <w:szCs w:val="24"/>
           <w:lang w:eastAsia="ko-KR"/>
         </w:rPr>
         <w:t>Process Description</w:t>
       </w:r>
-      <w:bookmarkEnd w:id="15"/>
-      <w:bookmarkEnd w:id="16"/>
+      <w:bookmarkEnd w:id="31"/>
+      <w:bookmarkEnd w:id="32"/>
     </w:p>
     <w:tbl>
       <w:tblPr>
@@ -3560,7 +3573,7 @@
               <w:bottom w:val="none" w:sz="0" w:space="0" w:color="auto"/>
               <w:right w:val="none" w:sz="0" w:space="0" w:color="auto"/>
             </w:tcBorders>
-            <w:shd w:val="clear" w:color="auto" w:fill="002060"/>
+            <w:shd w:val="clear" w:color="auto" w:fill="0070C0"/>
             <w:vAlign w:val="center"/>
           </w:tcPr>
           <w:p>
@@ -4119,7 +4132,7 @@
           <w:rFonts w:asciiTheme="minorHAnsi" w:hAnsiTheme="minorHAnsi" w:cstheme="minorHAnsi"/>
           <w:b/>
           <w:i w:val="0"/>
-          <w:color w:val="002060"/>
+          <w:color w:val="0070C0"/>
           <w:sz w:val="24"/>
           <w:szCs w:val="24"/>
           <w:lang w:val="vi-VN"/>
@@ -4130,7 +4143,7 @@
           <w:rFonts w:asciiTheme="minorHAnsi" w:hAnsiTheme="minorHAnsi" w:cstheme="minorHAnsi"/>
           <w:b/>
           <w:i w:val="0"/>
-          <w:color w:val="002060"/>
+          <w:color w:val="0070C0"/>
           <w:sz w:val="24"/>
           <w:szCs w:val="24"/>
           <w:lang w:val="vi-VN"/>
@@ -4247,7 +4260,7 @@
         <w:rPr>
           <w:rFonts w:asciiTheme="minorHAnsi" w:hAnsiTheme="minorHAnsi" w:cstheme="minorHAnsi"/>
           <w:b/>
-          <w:color w:val="002060"/>
+          <w:color w:val="0070C0"/>
           <w:sz w:val="24"/>
           <w:szCs w:val="24"/>
         </w:rPr>
@@ -4257,7 +4270,7 @@
         <w:rPr>
           <w:rFonts w:asciiTheme="minorHAnsi" w:hAnsiTheme="minorHAnsi" w:cstheme="minorHAnsi"/>
           <w:b/>
-          <w:color w:val="002060"/>
+          <w:color w:val="0070C0"/>
           <w:sz w:val="24"/>
           <w:szCs w:val="24"/>
         </w:rPr>
@@ -4267,7 +4280,7 @@
         <w:rPr>
           <w:rFonts w:asciiTheme="minorHAnsi" w:hAnsiTheme="minorHAnsi" w:cstheme="minorHAnsi"/>
           <w:b/>
-          <w:color w:val="002060"/>
+          <w:color w:val="0070C0"/>
           <w:sz w:val="24"/>
           <w:szCs w:val="24"/>
         </w:rPr>
@@ -4311,17 +4324,36 @@
               <w:bottom w:val="none" w:sz="0" w:space="0" w:color="auto"/>
               <w:right w:val="none" w:sz="0" w:space="0" w:color="auto"/>
             </w:tcBorders>
-            <w:shd w:val="clear" w:color="auto" w:fill="002060"/>
+            <w:shd w:val="clear" w:color="auto" w:fill="0070C0"/>
           </w:tcPr>
           <w:p>
             <w:pPr>
-              <w:jc w:val="center"/>
+              <w:tabs>
+                <w:tab w:val="left" w:pos="600"/>
+                <w:tab w:val="center" w:pos="4400"/>
+              </w:tabs>
               <w:rPr>
                 <w:rFonts w:cstheme="minorHAnsi"/>
                 <w:sz w:val="24"/>
                 <w:szCs w:val="24"/>
               </w:rPr>
             </w:pPr>
+            <w:r>
+              <w:rPr>
+                <w:rFonts w:cstheme="minorHAnsi"/>
+                <w:sz w:val="24"/>
+                <w:szCs w:val="24"/>
+              </w:rPr>
+              <w:tab/>
+            </w:r>
+            <w:r>
+              <w:rPr>
+                <w:rFonts w:cstheme="minorHAnsi"/>
+                <w:sz w:val="24"/>
+                <w:szCs w:val="24"/>
+              </w:rPr>
+              <w:tab/>
+            </w:r>
             <w:r>
               <w:rPr>
                 <w:rFonts w:cstheme="minorHAnsi"/>
@@ -4981,7 +5013,8 @@
         <w:rPr>
           <w:rFonts w:asciiTheme="minorHAnsi" w:hAnsiTheme="minorHAnsi" w:cstheme="minorHAnsi"/>
           <w:b/>
-          <w:color w:val="002060"/>
+          <w:color w:val="0070C0"/>
+          <w:lang w:val="vi-VN"/>
         </w:rPr>
       </w:pPr>
       <w:bookmarkStart w:id="130" w:name="_Toc23798946"/>
@@ -4989,12 +5022,54 @@
         <w:rPr>
           <w:rFonts w:asciiTheme="minorHAnsi" w:hAnsiTheme="minorHAnsi" w:cstheme="minorHAnsi"/>
           <w:b/>
-          <w:color w:val="002060"/>
+          <w:color w:val="0070C0"/>
           <w:lang w:val="vi-VN"/>
         </w:rPr>
         <w:t>Risk Management</w:t>
       </w:r>
       <w:bookmarkEnd w:id="130"/>
+    </w:p>
+    <w:bookmarkStart w:id="131" w:name="_MON_1634450287"/>
+    <w:bookmarkEnd w:id="131"/>
+    <w:p>
+      <w:pPr>
+        <w:ind w:left="1080"/>
+        <w:rPr>
+          <w:lang w:val="vi-VN"/>
+        </w:rPr>
+      </w:pPr>
+      <w:r>
+        <w:rPr>
+          <w:lang w:val="vi-VN"/>
+        </w:rPr>
+        <w:object w:dxaOrig="1520" w:dyaOrig="988" w14:anchorId="14BDFEB1">
+          <v:shapetype id="_x0000_t75" coordsize="21600,21600" o:spt="75" o:preferrelative="t" path="m@4@5l@4@11@9@11@9@5xe" filled="f" stroked="f">
+            <v:stroke joinstyle="miter"/>
+            <v:formulas>
+              <v:f eqn="if lineDrawn pixelLineWidth 0"/>
+              <v:f eqn="sum @0 1 0"/>
+              <v:f eqn="sum 0 0 @1"/>
+              <v:f eqn="prod @2 1 2"/>
+              <v:f eqn="prod @3 21600 pixelWidth"/>
+              <v:f eqn="prod @3 21600 pixelHeight"/>
+              <v:f eqn="sum @0 0 1"/>
+              <v:f eqn="prod @6 1 2"/>
+              <v:f eqn="prod @7 21600 pixelWidth"/>
+              <v:f eqn="sum @8 21600 0"/>
+              <v:f eqn="prod @7 21600 pixelHeight"/>
+              <v:f eqn="sum @10 21600 0"/>
+            </v:formulas>
+            <v:path o:extrusionok="f" gradientshapeok="t" o:connecttype="rect"/>
+            <o:lock v:ext="edit" aspectratio="t"/>
+          </v:shapetype>
+          <v:shape id="_x0000_i1025" type="#_x0000_t75" style="width:76.2pt;height:49.2pt" o:ole="">
+            <v:imagedata r:id="rId11" o:title=""/>
+          </v:shape>
+          <o:OLEObject Type="Embed" ProgID="Word.Document.12" ShapeID="_x0000_i1025" DrawAspect="Icon" ObjectID="_1634450324" r:id="rId12">
+            <o:FieldCodes>\s</o:FieldCodes>
+          </o:OLEObject>
+        </w:object>
+      </w:r>
     </w:p>
     <w:p>
       <w:pPr>
@@ -5006,20 +5081,20 @@
         <w:rPr>
           <w:rFonts w:asciiTheme="minorHAnsi" w:hAnsiTheme="minorHAnsi" w:cstheme="minorHAnsi"/>
           <w:b/>
-          <w:color w:val="002060"/>
-        </w:rPr>
-      </w:pPr>
-      <w:bookmarkStart w:id="131" w:name="_Toc23798947"/>
+          <w:color w:val="0070C0"/>
+        </w:rPr>
+      </w:pPr>
+      <w:bookmarkStart w:id="132" w:name="_Toc23798947"/>
       <w:r>
         <w:rPr>
           <w:rFonts w:asciiTheme="minorHAnsi" w:hAnsiTheme="minorHAnsi" w:cstheme="minorHAnsi"/>
           <w:b/>
-          <w:color w:val="002060"/>
+          <w:color w:val="0070C0"/>
           <w:lang w:val="vi-VN"/>
         </w:rPr>
         <w:t>Tools</w:t>
       </w:r>
-      <w:bookmarkEnd w:id="131"/>
+      <w:bookmarkEnd w:id="132"/>
     </w:p>
     <w:p>
       <w:pPr>
@@ -5121,10 +5196,10 @@
       </w:pPr>
     </w:p>
     <w:sectPr>
-      <w:headerReference w:type="default" r:id="rId11"/>
-      <w:footerReference w:type="default" r:id="rId12"/>
-      <w:headerReference w:type="first" r:id="rId13"/>
-      <w:footerReference w:type="first" r:id="rId14"/>
+      <w:headerReference w:type="default" r:id="rId13"/>
+      <w:footerReference w:type="default" r:id="rId14"/>
+      <w:headerReference w:type="first" r:id="rId15"/>
+      <w:footerReference w:type="first" r:id="rId16"/>
       <w:pgSz w:w="11906" w:h="16838"/>
       <w:pgMar w:top="1440" w:right="1440" w:bottom="1440" w:left="1440" w:header="708" w:footer="708" w:gutter="0"/>
       <w:cols w:space="708"/>
@@ -5226,7 +5301,7 @@
             <w:noProof/>
             <w:color w:val="3D5C83"/>
           </w:rPr>
-          <w:t>5</w:t>
+          <w:t>4</w:t>
         </w:r>
         <w:r>
           <w:rPr>
@@ -5478,7 +5553,7 @@
             </wp:anchor>
           </w:drawing>
         </mc:Choice>
-        <mc:Fallback xmlns:mo="http://schemas.microsoft.com/office/mac/office/2008/main" xmlns:mv="urn:schemas-microsoft-com:mac:vml" xmlns:cx1="http://schemas.microsoft.com/office/drawing/2015/9/8/chartex">
+        <mc:Fallback xmlns:cx1="http://schemas.microsoft.com/office/drawing/2015/9/8/chartex" xmlns:mv="urn:schemas-microsoft-com:mac:vml" xmlns:mo="http://schemas.microsoft.com/office/mac/office/2008/main">
           <w:pict>
             <v:line w14:anchorId="64FC7809" id="Straight Connector 12" o:spid="_x0000_s1026" style="position:absolute;flip:y;z-index:251663360;visibility:visible;mso-wrap-style:square;mso-wrap-distance-left:9pt;mso-wrap-distance-top:0;mso-wrap-distance-right:9pt;mso-wrap-distance-bottom:0;mso-position-horizontal:absolute;mso-position-horizontal-relative:text;mso-position-vertical:absolute;mso-position-vertical-relative:text" from="-30.75pt,23.8pt" to="509.25pt,24.55pt" o:gfxdata="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" strokecolor="#2381be"/>
           </w:pict>
@@ -6481,7 +6556,7 @@
   <w:abstractNum w:abstractNumId="7" w15:restartNumberingAfterBreak="0">
     <w:nsid w:val="1C7318CF"/>
     <w:multiLevelType w:val="multilevel"/>
-    <w:tmpl w:val="7F7652CC"/>
+    <w:tmpl w:val="5FC47D50"/>
     <w:lvl w:ilvl="0">
       <w:start w:val="1"/>
       <w:numFmt w:val="decimal"/>
@@ -6505,7 +6580,7 @@
       </w:pPr>
       <w:rPr>
         <w:rFonts w:hint="default"/>
-        <w:color w:val="002060"/>
+        <w:color w:val="0070C0"/>
       </w:rPr>
     </w:lvl>
     <w:lvl w:ilvl="2">
@@ -10564,7 +10639,7 @@
 </file>
 
 <file path=customXml/itemProps1.xml><?xml version="1.0" encoding="utf-8"?>
-<ds:datastoreItem xmlns:ds="http://schemas.openxmlformats.org/officeDocument/2006/customXml" ds:itemID="{2B6CC045-1816-43BE-9B04-B10776C44542}">
+<ds:datastoreItem xmlns:ds="http://schemas.openxmlformats.org/officeDocument/2006/customXml" ds:itemID="{38F80CDF-1157-43E9-901B-CA0C59E7B599}">
   <ds:schemaRefs>
     <ds:schemaRef ds:uri="http://schemas.openxmlformats.org/officeDocument/2006/bibliography"/>
   </ds:schemaRefs>

</xml_diff>

<commit_message>
Update font doc quality plan
</commit_message>
<xml_diff>
--- a/Private/Vương/1. Planning and Process/1.1. Project Management Plan and Process/PM_QualityManagementPlan_Ver1.0.docx
+++ b/Private/Vương/1. Planning and Process/1.1. Project Management Plan and Process/PM_QualityManagementPlan_Ver1.0.docx
@@ -1,6 +1,6 @@
 
 <file path=word/document.xml><?xml version="1.0" encoding="utf-8"?>
-<w:document xmlns:wpc="http://schemas.microsoft.com/office/word/2010/wordprocessingCanvas" xmlns:cx="http://schemas.microsoft.com/office/drawing/2014/chartex" xmlns:cx1="http://schemas.microsoft.com/office/drawing/2015/9/8/chartex" xmlns:cx2="http://schemas.microsoft.com/office/drawing/2015/10/21/chartex" xmlns:cx3="http://schemas.microsoft.com/office/drawing/2016/5/9/chartex" xmlns:cx4="http://schemas.microsoft.com/office/drawing/2016/5/10/chartex" xmlns:cx5="http://schemas.microsoft.com/office/drawing/2016/5/11/chartex" xmlns:cx6="http://schemas.microsoft.com/office/drawing/2016/5/12/chartex" xmlns:cx7="http://schemas.microsoft.com/office/drawing/2016/5/13/chartex" xmlns:cx8="http://schemas.microsoft.com/office/drawing/2016/5/14/chartex" xmlns:mc="http://schemas.openxmlformats.org/markup-compatibility/2006" xmlns:aink="http://schemas.microsoft.com/office/drawing/2016/ink" xmlns:am3d="http://schemas.microsoft.com/office/drawing/2017/model3d" xmlns:o="urn:schemas-microsoft-com:office:office" xmlns:r="http://schemas.openxmlformats.org/officeDocument/2006/relationships" xmlns:m="http://schemas.openxmlformats.org/officeDocument/2006/math" xmlns:v="urn:schemas-microsoft-com:vml" xmlns:wp14="http://schemas.microsoft.com/office/word/2010/wordprocessingDrawing" xmlns:wp="http://schemas.openxmlformats.org/drawingml/2006/wordprocessingDrawing" xmlns:w10="urn:schemas-microsoft-com:office:word" xmlns:w="http://schemas.openxmlformats.org/wordprocessingml/2006/main" xmlns:w14="http://schemas.microsoft.com/office/word/2010/wordml" xmlns:w15="http://schemas.microsoft.com/office/word/2012/wordml" xmlns:w16cid="http://schemas.microsoft.com/office/word/2016/wordml/cid" xmlns:w16se="http://schemas.microsoft.com/office/word/2015/wordml/symex" xmlns:wpg="http://schemas.microsoft.com/office/word/2010/wordprocessingGroup" xmlns:wpi="http://schemas.microsoft.com/office/word/2010/wordprocessingInk" xmlns:wne="http://schemas.microsoft.com/office/word/2006/wordml" xmlns:wps="http://schemas.microsoft.com/office/word/2010/wordprocessingShape" mc:Ignorable="w14 w15 w16se w16cid wp14">
+<w:document xmlns:wpc="http://schemas.microsoft.com/office/word/2010/wordprocessingCanvas" xmlns:cx="http://schemas.microsoft.com/office/drawing/2014/chartex" xmlns:mc="http://schemas.openxmlformats.org/markup-compatibility/2006" xmlns:o="urn:schemas-microsoft-com:office:office" xmlns:r="http://schemas.openxmlformats.org/officeDocument/2006/relationships" xmlns:m="http://schemas.openxmlformats.org/officeDocument/2006/math" xmlns:v="urn:schemas-microsoft-com:vml" xmlns:wp14="http://schemas.microsoft.com/office/word/2010/wordprocessingDrawing" xmlns:wp="http://schemas.openxmlformats.org/drawingml/2006/wordprocessingDrawing" xmlns:w10="urn:schemas-microsoft-com:office:word" xmlns:w="http://schemas.openxmlformats.org/wordprocessingml/2006/main" xmlns:w14="http://schemas.microsoft.com/office/word/2010/wordml" xmlns:w15="http://schemas.microsoft.com/office/word/2012/wordml" xmlns:w16se="http://schemas.microsoft.com/office/word/2015/wordml/symex" xmlns:wpg="http://schemas.microsoft.com/office/word/2010/wordprocessingGroup" xmlns:wpi="http://schemas.microsoft.com/office/word/2010/wordprocessingInk" xmlns:wne="http://schemas.microsoft.com/office/word/2006/wordml" xmlns:wps="http://schemas.microsoft.com/office/word/2010/wordprocessingShape" mc:Ignorable="w14 w15 w16se wp14">
   <w:body>
     <w:p>
       <w:pPr>
@@ -187,7 +187,7 @@
               </wp:anchor>
             </w:drawing>
           </mc:Choice>
-          <mc:Fallback>
+          <mc:Fallback xmlns:w16cid="http://schemas.microsoft.com/office/word/2016/wordml/cid" xmlns:am3d="http://schemas.microsoft.com/office/drawing/2017/model3d" xmlns:aink="http://schemas.microsoft.com/office/drawing/2016/ink" xmlns:cx8="http://schemas.microsoft.com/office/drawing/2016/5/14/chartex" xmlns:cx7="http://schemas.microsoft.com/office/drawing/2016/5/13/chartex" xmlns:cx6="http://schemas.microsoft.com/office/drawing/2016/5/12/chartex" xmlns:cx5="http://schemas.microsoft.com/office/drawing/2016/5/11/chartex" xmlns:cx4="http://schemas.microsoft.com/office/drawing/2016/5/10/chartex" xmlns:cx3="http://schemas.microsoft.com/office/drawing/2016/5/9/chartex" xmlns:cx2="http://schemas.microsoft.com/office/drawing/2015/10/21/chartex" xmlns:cx1="http://schemas.microsoft.com/office/drawing/2015/9/8/chartex">
             <w:pict>
               <v:rect w14:anchorId="6639DA22" id="Rectangle 5" o:spid="_x0000_s1026" style="position:absolute;margin-left:-148.75pt;margin-top:21.45pt;width:800.7pt;height:41.85pt;z-index:-251657216;visibility:visible;mso-wrap-style:square;mso-width-percent:0;mso-height-percent:0;mso-wrap-distance-left:9pt;mso-wrap-distance-top:0;mso-wrap-distance-right:9pt;mso-wrap-distance-bottom:0;mso-position-horizontal:absolute;mso-position-horizontal-relative:page;mso-position-vertical:absolute;mso-position-vertical-relative:text;mso-width-percent:0;mso-height-percent:0;mso-width-relative:margin;mso-height-relative:margin;v-text-anchor:middle" o:gfxdata="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" fillcolor="#3e5c83" strokecolor="#eef2f7" strokeweight="1.25pt">
                 <v:textbox>
@@ -1388,15 +1388,33 @@
               <w:rFonts w:eastAsiaTheme="minorEastAsia" w:cstheme="minorBidi"/>
               <w:smallCaps w:val="0"/>
               <w:noProof/>
+              <w:color w:val="0070C0"/>
+              <w:sz w:val="24"/>
+              <w:szCs w:val="24"/>
             </w:rPr>
           </w:pPr>
           <w:r>
+            <w:rPr>
+              <w:color w:val="0070C0"/>
+              <w:sz w:val="24"/>
+              <w:szCs w:val="24"/>
+            </w:rPr>
             <w:fldChar w:fldCharType="begin"/>
           </w:r>
           <w:r>
+            <w:rPr>
+              <w:color w:val="0070C0"/>
+              <w:sz w:val="24"/>
+              <w:szCs w:val="24"/>
+            </w:rPr>
             <w:instrText xml:space="preserve"> TOC \o "1-3" \h \z \u </w:instrText>
           </w:r>
           <w:r>
+            <w:rPr>
+              <w:color w:val="0070C0"/>
+              <w:sz w:val="24"/>
+              <w:szCs w:val="24"/>
+            </w:rPr>
             <w:fldChar w:fldCharType="separate"/>
           </w:r>
           <w:hyperlink w:anchor="_Toc23798933" w:history="1">
@@ -1404,6 +1422,9 @@
               <w:rPr>
                 <w:rStyle w:val="Hyperlink"/>
                 <w:noProof/>
+                <w:color w:val="0070C0"/>
+                <w:sz w:val="24"/>
+                <w:szCs w:val="24"/>
                 <w:lang w:val="vi-VN"/>
               </w:rPr>
               <w:t>1.</w:t>
@@ -1413,6 +1434,9 @@
                 <w:rFonts w:eastAsiaTheme="minorEastAsia" w:cstheme="minorBidi"/>
                 <w:smallCaps w:val="0"/>
                 <w:noProof/>
+                <w:color w:val="0070C0"/>
+                <w:sz w:val="24"/>
+                <w:szCs w:val="24"/>
               </w:rPr>
               <w:tab/>
             </w:r>
@@ -1420,6 +1444,9 @@
               <w:rPr>
                 <w:rStyle w:val="Hyperlink"/>
                 <w:noProof/>
+                <w:color w:val="0070C0"/>
+                <w:sz w:val="24"/>
+                <w:szCs w:val="24"/>
                 <w:lang w:val="vi-VN"/>
               </w:rPr>
               <w:t>Introduction</w:t>
@@ -1428,6 +1455,9 @@
               <w:rPr>
                 <w:noProof/>
                 <w:webHidden/>
+                <w:color w:val="0070C0"/>
+                <w:sz w:val="24"/>
+                <w:szCs w:val="24"/>
               </w:rPr>
               <w:tab/>
             </w:r>
@@ -1435,6 +1465,9 @@
               <w:rPr>
                 <w:noProof/>
                 <w:webHidden/>
+                <w:color w:val="0070C0"/>
+                <w:sz w:val="24"/>
+                <w:szCs w:val="24"/>
               </w:rPr>
               <w:fldChar w:fldCharType="begin"/>
             </w:r>
@@ -1442,6 +1475,9 @@
               <w:rPr>
                 <w:noProof/>
                 <w:webHidden/>
+                <w:color w:val="0070C0"/>
+                <w:sz w:val="24"/>
+                <w:szCs w:val="24"/>
               </w:rPr>
               <w:instrText xml:space="preserve"> PAGEREF _Toc23798933 \h </w:instrText>
             </w:r>
@@ -1449,12 +1485,18 @@
               <w:rPr>
                 <w:noProof/>
                 <w:webHidden/>
+                <w:color w:val="0070C0"/>
+                <w:sz w:val="24"/>
+                <w:szCs w:val="24"/>
               </w:rPr>
             </w:r>
             <w:r>
               <w:rPr>
                 <w:noProof/>
                 <w:webHidden/>
+                <w:color w:val="0070C0"/>
+                <w:sz w:val="24"/>
+                <w:szCs w:val="24"/>
               </w:rPr>
               <w:fldChar w:fldCharType="separate"/>
             </w:r>
@@ -1462,6 +1504,9 @@
               <w:rPr>
                 <w:noProof/>
                 <w:webHidden/>
+                <w:color w:val="0070C0"/>
+                <w:sz w:val="24"/>
+                <w:szCs w:val="24"/>
               </w:rPr>
               <w:t>3</w:t>
             </w:r>
@@ -1469,6 +1514,9 @@
               <w:rPr>
                 <w:noProof/>
                 <w:webHidden/>
+                <w:color w:val="0070C0"/>
+                <w:sz w:val="24"/>
+                <w:szCs w:val="24"/>
               </w:rPr>
               <w:fldChar w:fldCharType="end"/>
             </w:r>
@@ -1485,6 +1533,9 @@
               <w:rFonts w:eastAsiaTheme="minorEastAsia" w:cstheme="minorBidi"/>
               <w:smallCaps w:val="0"/>
               <w:noProof/>
+              <w:color w:val="0070C0"/>
+              <w:sz w:val="24"/>
+              <w:szCs w:val="24"/>
             </w:rPr>
           </w:pPr>
           <w:hyperlink w:anchor="_Toc23798934" w:history="1">
@@ -1492,6 +1543,9 @@
               <w:rPr>
                 <w:rStyle w:val="Hyperlink"/>
                 <w:noProof/>
+                <w:color w:val="0070C0"/>
+                <w:sz w:val="24"/>
+                <w:szCs w:val="24"/>
               </w:rPr>
               <w:t>2.</w:t>
             </w:r>
@@ -1500,6 +1554,9 @@
                 <w:rFonts w:eastAsiaTheme="minorEastAsia" w:cstheme="minorBidi"/>
                 <w:smallCaps w:val="0"/>
                 <w:noProof/>
+                <w:color w:val="0070C0"/>
+                <w:sz w:val="24"/>
+                <w:szCs w:val="24"/>
               </w:rPr>
               <w:tab/>
             </w:r>
@@ -1507,6 +1564,9 @@
               <w:rPr>
                 <w:rStyle w:val="Hyperlink"/>
                 <w:noProof/>
+                <w:color w:val="0070C0"/>
+                <w:sz w:val="24"/>
+                <w:szCs w:val="24"/>
               </w:rPr>
               <w:t>Scope</w:t>
             </w:r>
@@ -1514,6 +1574,9 @@
               <w:rPr>
                 <w:noProof/>
                 <w:webHidden/>
+                <w:color w:val="0070C0"/>
+                <w:sz w:val="24"/>
+                <w:szCs w:val="24"/>
               </w:rPr>
               <w:tab/>
             </w:r>
@@ -1521,6 +1584,9 @@
               <w:rPr>
                 <w:noProof/>
                 <w:webHidden/>
+                <w:color w:val="0070C0"/>
+                <w:sz w:val="24"/>
+                <w:szCs w:val="24"/>
               </w:rPr>
               <w:fldChar w:fldCharType="begin"/>
             </w:r>
@@ -1528,6 +1594,9 @@
               <w:rPr>
                 <w:noProof/>
                 <w:webHidden/>
+                <w:color w:val="0070C0"/>
+                <w:sz w:val="24"/>
+                <w:szCs w:val="24"/>
               </w:rPr>
               <w:instrText xml:space="preserve"> PAGEREF _Toc23798934 \h </w:instrText>
             </w:r>
@@ -1535,12 +1604,18 @@
               <w:rPr>
                 <w:noProof/>
                 <w:webHidden/>
+                <w:color w:val="0070C0"/>
+                <w:sz w:val="24"/>
+                <w:szCs w:val="24"/>
               </w:rPr>
             </w:r>
             <w:r>
               <w:rPr>
                 <w:noProof/>
                 <w:webHidden/>
+                <w:color w:val="0070C0"/>
+                <w:sz w:val="24"/>
+                <w:szCs w:val="24"/>
               </w:rPr>
               <w:fldChar w:fldCharType="separate"/>
             </w:r>
@@ -1548,6 +1623,9 @@
               <w:rPr>
                 <w:noProof/>
                 <w:webHidden/>
+                <w:color w:val="0070C0"/>
+                <w:sz w:val="24"/>
+                <w:szCs w:val="24"/>
               </w:rPr>
               <w:t>4</w:t>
             </w:r>
@@ -1555,6 +1633,9 @@
               <w:rPr>
                 <w:noProof/>
                 <w:webHidden/>
+                <w:color w:val="0070C0"/>
+                <w:sz w:val="24"/>
+                <w:szCs w:val="24"/>
               </w:rPr>
               <w:fldChar w:fldCharType="end"/>
             </w:r>
@@ -1571,6 +1652,9 @@
               <w:rFonts w:eastAsiaTheme="minorEastAsia" w:cstheme="minorBidi"/>
               <w:smallCaps w:val="0"/>
               <w:noProof/>
+              <w:color w:val="0070C0"/>
+              <w:sz w:val="24"/>
+              <w:szCs w:val="24"/>
             </w:rPr>
           </w:pPr>
           <w:hyperlink w:anchor="_Toc23798935" w:history="1">
@@ -1578,6 +1662,9 @@
               <w:rPr>
                 <w:rStyle w:val="Hyperlink"/>
                 <w:noProof/>
+                <w:color w:val="0070C0"/>
+                <w:sz w:val="24"/>
+                <w:szCs w:val="24"/>
               </w:rPr>
               <w:t>3.</w:t>
             </w:r>
@@ -1586,6 +1673,9 @@
                 <w:rFonts w:eastAsiaTheme="minorEastAsia" w:cstheme="minorBidi"/>
                 <w:smallCaps w:val="0"/>
                 <w:noProof/>
+                <w:color w:val="0070C0"/>
+                <w:sz w:val="24"/>
+                <w:szCs w:val="24"/>
               </w:rPr>
               <w:tab/>
             </w:r>
@@ -1593,6 +1683,9 @@
               <w:rPr>
                 <w:rStyle w:val="Hyperlink"/>
                 <w:noProof/>
+                <w:color w:val="0070C0"/>
+                <w:sz w:val="24"/>
+                <w:szCs w:val="24"/>
               </w:rPr>
               <w:t>Role and Responsibility</w:t>
             </w:r>
@@ -1600,6 +1693,9 @@
               <w:rPr>
                 <w:noProof/>
                 <w:webHidden/>
+                <w:color w:val="0070C0"/>
+                <w:sz w:val="24"/>
+                <w:szCs w:val="24"/>
               </w:rPr>
               <w:tab/>
             </w:r>
@@ -1607,6 +1703,9 @@
               <w:rPr>
                 <w:noProof/>
                 <w:webHidden/>
+                <w:color w:val="0070C0"/>
+                <w:sz w:val="24"/>
+                <w:szCs w:val="24"/>
               </w:rPr>
               <w:fldChar w:fldCharType="begin"/>
             </w:r>
@@ -1614,6 +1713,9 @@
               <w:rPr>
                 <w:noProof/>
                 <w:webHidden/>
+                <w:color w:val="0070C0"/>
+                <w:sz w:val="24"/>
+                <w:szCs w:val="24"/>
               </w:rPr>
               <w:instrText xml:space="preserve"> PAGEREF _Toc23798935 \h </w:instrText>
             </w:r>
@@ -1621,12 +1723,18 @@
               <w:rPr>
                 <w:noProof/>
                 <w:webHidden/>
+                <w:color w:val="0070C0"/>
+                <w:sz w:val="24"/>
+                <w:szCs w:val="24"/>
               </w:rPr>
             </w:r>
             <w:r>
               <w:rPr>
                 <w:noProof/>
                 <w:webHidden/>
+                <w:color w:val="0070C0"/>
+                <w:sz w:val="24"/>
+                <w:szCs w:val="24"/>
               </w:rPr>
               <w:fldChar w:fldCharType="separate"/>
             </w:r>
@@ -1634,6 +1742,9 @@
               <w:rPr>
                 <w:noProof/>
                 <w:webHidden/>
+                <w:color w:val="0070C0"/>
+                <w:sz w:val="24"/>
+                <w:szCs w:val="24"/>
               </w:rPr>
               <w:t>4</w:t>
             </w:r>
@@ -1641,6 +1752,9 @@
               <w:rPr>
                 <w:noProof/>
                 <w:webHidden/>
+                <w:color w:val="0070C0"/>
+                <w:sz w:val="24"/>
+                <w:szCs w:val="24"/>
               </w:rPr>
               <w:fldChar w:fldCharType="end"/>
             </w:r>
@@ -1657,6 +1771,9 @@
               <w:rFonts w:eastAsiaTheme="minorEastAsia" w:cstheme="minorBidi"/>
               <w:smallCaps w:val="0"/>
               <w:noProof/>
+              <w:color w:val="0070C0"/>
+              <w:sz w:val="24"/>
+              <w:szCs w:val="24"/>
             </w:rPr>
           </w:pPr>
           <w:hyperlink w:anchor="_Toc23798936" w:history="1">
@@ -1664,6 +1781,9 @@
               <w:rPr>
                 <w:rStyle w:val="Hyperlink"/>
                 <w:noProof/>
+                <w:color w:val="0070C0"/>
+                <w:sz w:val="24"/>
+                <w:szCs w:val="24"/>
               </w:rPr>
               <w:t>4.</w:t>
             </w:r>
@@ -1672,6 +1792,9 @@
                 <w:rFonts w:eastAsiaTheme="minorEastAsia" w:cstheme="minorBidi"/>
                 <w:smallCaps w:val="0"/>
                 <w:noProof/>
+                <w:color w:val="0070C0"/>
+                <w:sz w:val="24"/>
+                <w:szCs w:val="24"/>
               </w:rPr>
               <w:tab/>
             </w:r>
@@ -1679,6 +1802,9 @@
               <w:rPr>
                 <w:rStyle w:val="Hyperlink"/>
                 <w:noProof/>
+                <w:color w:val="0070C0"/>
+                <w:sz w:val="24"/>
+                <w:szCs w:val="24"/>
               </w:rPr>
               <w:t>Quality Assurance Activities</w:t>
             </w:r>
@@ -1686,6 +1812,9 @@
               <w:rPr>
                 <w:noProof/>
                 <w:webHidden/>
+                <w:color w:val="0070C0"/>
+                <w:sz w:val="24"/>
+                <w:szCs w:val="24"/>
               </w:rPr>
               <w:tab/>
             </w:r>
@@ -1693,6 +1822,9 @@
               <w:rPr>
                 <w:noProof/>
                 <w:webHidden/>
+                <w:color w:val="0070C0"/>
+                <w:sz w:val="24"/>
+                <w:szCs w:val="24"/>
               </w:rPr>
               <w:fldChar w:fldCharType="begin"/>
             </w:r>
@@ -1700,6 +1832,9 @@
               <w:rPr>
                 <w:noProof/>
                 <w:webHidden/>
+                <w:color w:val="0070C0"/>
+                <w:sz w:val="24"/>
+                <w:szCs w:val="24"/>
               </w:rPr>
               <w:instrText xml:space="preserve"> PAGEREF _Toc23798936 \h </w:instrText>
             </w:r>
@@ -1707,12 +1842,18 @@
               <w:rPr>
                 <w:noProof/>
                 <w:webHidden/>
+                <w:color w:val="0070C0"/>
+                <w:sz w:val="24"/>
+                <w:szCs w:val="24"/>
               </w:rPr>
             </w:r>
             <w:r>
               <w:rPr>
                 <w:noProof/>
                 <w:webHidden/>
+                <w:color w:val="0070C0"/>
+                <w:sz w:val="24"/>
+                <w:szCs w:val="24"/>
               </w:rPr>
               <w:fldChar w:fldCharType="separate"/>
             </w:r>
@@ -1720,6 +1861,9 @@
               <w:rPr>
                 <w:noProof/>
                 <w:webHidden/>
+                <w:color w:val="0070C0"/>
+                <w:sz w:val="24"/>
+                <w:szCs w:val="24"/>
               </w:rPr>
               <w:t>4</w:t>
             </w:r>
@@ -1727,6 +1871,9 @@
               <w:rPr>
                 <w:noProof/>
                 <w:webHidden/>
+                <w:color w:val="0070C0"/>
+                <w:sz w:val="24"/>
+                <w:szCs w:val="24"/>
               </w:rPr>
               <w:fldChar w:fldCharType="end"/>
             </w:r>
@@ -1743,6 +1890,9 @@
               <w:rFonts w:eastAsiaTheme="minorEastAsia" w:cstheme="minorBidi"/>
               <w:i w:val="0"/>
               <w:noProof/>
+              <w:color w:val="0070C0"/>
+              <w:sz w:val="24"/>
+              <w:szCs w:val="24"/>
             </w:rPr>
           </w:pPr>
           <w:hyperlink w:anchor="_Toc23798937" w:history="1">
@@ -1751,6 +1901,9 @@
                 <w:rStyle w:val="Hyperlink"/>
                 <w:i w:val="0"/>
                 <w:noProof/>
+                <w:color w:val="0070C0"/>
+                <w:sz w:val="24"/>
+                <w:szCs w:val="24"/>
                 <w:lang w:val="vi-VN"/>
               </w:rPr>
               <w:t>4.1.</w:t>
@@ -1760,6 +1913,9 @@
                 <w:rFonts w:eastAsiaTheme="minorEastAsia" w:cstheme="minorBidi"/>
                 <w:i w:val="0"/>
                 <w:noProof/>
+                <w:color w:val="0070C0"/>
+                <w:sz w:val="24"/>
+                <w:szCs w:val="24"/>
               </w:rPr>
               <w:tab/>
             </w:r>
@@ -1768,6 +1924,9 @@
                 <w:rStyle w:val="Hyperlink"/>
                 <w:i w:val="0"/>
                 <w:noProof/>
+                <w:color w:val="0070C0"/>
+                <w:sz w:val="24"/>
+                <w:szCs w:val="24"/>
                 <w:lang w:val="vi-VN"/>
               </w:rPr>
               <w:t>Manage Schedule</w:t>
@@ -1777,6 +1936,9 @@
                 <w:i w:val="0"/>
                 <w:noProof/>
                 <w:webHidden/>
+                <w:color w:val="0070C0"/>
+                <w:sz w:val="24"/>
+                <w:szCs w:val="24"/>
               </w:rPr>
               <w:tab/>
             </w:r>
@@ -1785,6 +1947,9 @@
                 <w:i w:val="0"/>
                 <w:noProof/>
                 <w:webHidden/>
+                <w:color w:val="0070C0"/>
+                <w:sz w:val="24"/>
+                <w:szCs w:val="24"/>
               </w:rPr>
               <w:fldChar w:fldCharType="begin"/>
             </w:r>
@@ -1793,6 +1958,9 @@
                 <w:i w:val="0"/>
                 <w:noProof/>
                 <w:webHidden/>
+                <w:color w:val="0070C0"/>
+                <w:sz w:val="24"/>
+                <w:szCs w:val="24"/>
               </w:rPr>
               <w:instrText xml:space="preserve"> PAGEREF _Toc23798937 \h </w:instrText>
             </w:r>
@@ -1801,6 +1969,9 @@
                 <w:i w:val="0"/>
                 <w:noProof/>
                 <w:webHidden/>
+                <w:color w:val="0070C0"/>
+                <w:sz w:val="24"/>
+                <w:szCs w:val="24"/>
               </w:rPr>
             </w:r>
             <w:r>
@@ -1808,6 +1979,9 @@
                 <w:i w:val="0"/>
                 <w:noProof/>
                 <w:webHidden/>
+                <w:color w:val="0070C0"/>
+                <w:sz w:val="24"/>
+                <w:szCs w:val="24"/>
               </w:rPr>
               <w:fldChar w:fldCharType="separate"/>
             </w:r>
@@ -1816,6 +1990,9 @@
                 <w:i w:val="0"/>
                 <w:noProof/>
                 <w:webHidden/>
+                <w:color w:val="0070C0"/>
+                <w:sz w:val="24"/>
+                <w:szCs w:val="24"/>
               </w:rPr>
               <w:t>4</w:t>
             </w:r>
@@ -1824,6 +2001,9 @@
                 <w:i w:val="0"/>
                 <w:noProof/>
                 <w:webHidden/>
+                <w:color w:val="0070C0"/>
+                <w:sz w:val="24"/>
+                <w:szCs w:val="24"/>
               </w:rPr>
               <w:fldChar w:fldCharType="end"/>
             </w:r>
@@ -1840,6 +2020,9 @@
               <w:rFonts w:eastAsiaTheme="minorEastAsia" w:cstheme="minorBidi"/>
               <w:i w:val="0"/>
               <w:noProof/>
+              <w:color w:val="0070C0"/>
+              <w:sz w:val="24"/>
+              <w:szCs w:val="24"/>
             </w:rPr>
           </w:pPr>
           <w:hyperlink w:anchor="_Toc23798938" w:history="1">
@@ -1848,6 +2031,9 @@
                 <w:rStyle w:val="Hyperlink"/>
                 <w:i w:val="0"/>
                 <w:noProof/>
+                <w:color w:val="0070C0"/>
+                <w:sz w:val="24"/>
+                <w:szCs w:val="24"/>
                 <w:lang w:val="vi-VN"/>
               </w:rPr>
               <w:t>4.2.</w:t>
@@ -1857,6 +2043,9 @@
                 <w:rFonts w:eastAsiaTheme="minorEastAsia" w:cstheme="minorBidi"/>
                 <w:i w:val="0"/>
                 <w:noProof/>
+                <w:color w:val="0070C0"/>
+                <w:sz w:val="24"/>
+                <w:szCs w:val="24"/>
               </w:rPr>
               <w:tab/>
             </w:r>
@@ -1865,6 +2054,9 @@
                 <w:rStyle w:val="Hyperlink"/>
                 <w:i w:val="0"/>
                 <w:noProof/>
+                <w:color w:val="0070C0"/>
+                <w:sz w:val="24"/>
+                <w:szCs w:val="24"/>
                 <w:lang w:val="vi-VN"/>
               </w:rPr>
               <w:t>Methodologies</w:t>
@@ -1874,6 +2066,9 @@
                 <w:i w:val="0"/>
                 <w:noProof/>
                 <w:webHidden/>
+                <w:color w:val="0070C0"/>
+                <w:sz w:val="24"/>
+                <w:szCs w:val="24"/>
               </w:rPr>
               <w:tab/>
             </w:r>
@@ -1882,6 +2077,9 @@
                 <w:i w:val="0"/>
                 <w:noProof/>
                 <w:webHidden/>
+                <w:color w:val="0070C0"/>
+                <w:sz w:val="24"/>
+                <w:szCs w:val="24"/>
               </w:rPr>
               <w:fldChar w:fldCharType="begin"/>
             </w:r>
@@ -1890,6 +2088,9 @@
                 <w:i w:val="0"/>
                 <w:noProof/>
                 <w:webHidden/>
+                <w:color w:val="0070C0"/>
+                <w:sz w:val="24"/>
+                <w:szCs w:val="24"/>
               </w:rPr>
               <w:instrText xml:space="preserve"> PAGEREF _Toc23798938 \h </w:instrText>
             </w:r>
@@ -1898,6 +2099,9 @@
                 <w:i w:val="0"/>
                 <w:noProof/>
                 <w:webHidden/>
+                <w:color w:val="0070C0"/>
+                <w:sz w:val="24"/>
+                <w:szCs w:val="24"/>
               </w:rPr>
             </w:r>
             <w:r>
@@ -1905,6 +2109,9 @@
                 <w:i w:val="0"/>
                 <w:noProof/>
                 <w:webHidden/>
+                <w:color w:val="0070C0"/>
+                <w:sz w:val="24"/>
+                <w:szCs w:val="24"/>
               </w:rPr>
               <w:fldChar w:fldCharType="separate"/>
             </w:r>
@@ -1913,6 +2120,9 @@
                 <w:i w:val="0"/>
                 <w:noProof/>
                 <w:webHidden/>
+                <w:color w:val="0070C0"/>
+                <w:sz w:val="24"/>
+                <w:szCs w:val="24"/>
               </w:rPr>
               <w:t>4</w:t>
             </w:r>
@@ -1921,6 +2131,9 @@
                 <w:i w:val="0"/>
                 <w:noProof/>
                 <w:webHidden/>
+                <w:color w:val="0070C0"/>
+                <w:sz w:val="24"/>
+                <w:szCs w:val="24"/>
               </w:rPr>
               <w:fldChar w:fldCharType="end"/>
             </w:r>
@@ -1937,6 +2150,9 @@
               <w:rFonts w:eastAsiaTheme="minorEastAsia" w:cstheme="minorBidi"/>
               <w:i w:val="0"/>
               <w:noProof/>
+              <w:color w:val="0070C0"/>
+              <w:sz w:val="24"/>
+              <w:szCs w:val="24"/>
             </w:rPr>
           </w:pPr>
           <w:hyperlink w:anchor="_Toc23798946" w:history="1">
@@ -1945,6 +2161,9 @@
                 <w:rStyle w:val="Hyperlink"/>
                 <w:i w:val="0"/>
                 <w:noProof/>
+                <w:color w:val="0070C0"/>
+                <w:sz w:val="24"/>
+                <w:szCs w:val="24"/>
               </w:rPr>
               <w:t>4.3.</w:t>
             </w:r>
@@ -1953,6 +2172,9 @@
                 <w:rFonts w:eastAsiaTheme="minorEastAsia" w:cstheme="minorBidi"/>
                 <w:i w:val="0"/>
                 <w:noProof/>
+                <w:color w:val="0070C0"/>
+                <w:sz w:val="24"/>
+                <w:szCs w:val="24"/>
               </w:rPr>
               <w:tab/>
             </w:r>
@@ -1961,6 +2183,9 @@
                 <w:rStyle w:val="Hyperlink"/>
                 <w:i w:val="0"/>
                 <w:noProof/>
+                <w:color w:val="0070C0"/>
+                <w:sz w:val="24"/>
+                <w:szCs w:val="24"/>
                 <w:lang w:val="vi-VN"/>
               </w:rPr>
               <w:t>Risk Management</w:t>
@@ -1970,6 +2195,9 @@
                 <w:i w:val="0"/>
                 <w:noProof/>
                 <w:webHidden/>
+                <w:color w:val="0070C0"/>
+                <w:sz w:val="24"/>
+                <w:szCs w:val="24"/>
               </w:rPr>
               <w:tab/>
             </w:r>
@@ -1978,6 +2206,9 @@
                 <w:i w:val="0"/>
                 <w:noProof/>
                 <w:webHidden/>
+                <w:color w:val="0070C0"/>
+                <w:sz w:val="24"/>
+                <w:szCs w:val="24"/>
               </w:rPr>
               <w:fldChar w:fldCharType="begin"/>
             </w:r>
@@ -1986,6 +2217,9 @@
                 <w:i w:val="0"/>
                 <w:noProof/>
                 <w:webHidden/>
+                <w:color w:val="0070C0"/>
+                <w:sz w:val="24"/>
+                <w:szCs w:val="24"/>
               </w:rPr>
               <w:instrText xml:space="preserve"> PAGEREF _Toc23798946 \h </w:instrText>
             </w:r>
@@ -1994,6 +2228,9 @@
                 <w:i w:val="0"/>
                 <w:noProof/>
                 <w:webHidden/>
+                <w:color w:val="0070C0"/>
+                <w:sz w:val="24"/>
+                <w:szCs w:val="24"/>
               </w:rPr>
             </w:r>
             <w:r>
@@ -2001,6 +2238,9 @@
                 <w:i w:val="0"/>
                 <w:noProof/>
                 <w:webHidden/>
+                <w:color w:val="0070C0"/>
+                <w:sz w:val="24"/>
+                <w:szCs w:val="24"/>
               </w:rPr>
               <w:fldChar w:fldCharType="separate"/>
             </w:r>
@@ -2009,6 +2249,9 @@
                 <w:i w:val="0"/>
                 <w:noProof/>
                 <w:webHidden/>
+                <w:color w:val="0070C0"/>
+                <w:sz w:val="24"/>
+                <w:szCs w:val="24"/>
               </w:rPr>
               <w:t>5</w:t>
             </w:r>
@@ -2017,6 +2260,9 @@
                 <w:i w:val="0"/>
                 <w:noProof/>
                 <w:webHidden/>
+                <w:color w:val="0070C0"/>
+                <w:sz w:val="24"/>
+                <w:szCs w:val="24"/>
               </w:rPr>
               <w:fldChar w:fldCharType="end"/>
             </w:r>
@@ -2033,6 +2279,9 @@
               <w:rFonts w:eastAsiaTheme="minorEastAsia" w:cstheme="minorBidi"/>
               <w:i w:val="0"/>
               <w:noProof/>
+              <w:color w:val="0070C0"/>
+              <w:sz w:val="24"/>
+              <w:szCs w:val="24"/>
             </w:rPr>
           </w:pPr>
           <w:hyperlink w:anchor="_Toc23798947" w:history="1">
@@ -2041,6 +2290,9 @@
                 <w:rStyle w:val="Hyperlink"/>
                 <w:i w:val="0"/>
                 <w:noProof/>
+                <w:color w:val="0070C0"/>
+                <w:sz w:val="24"/>
+                <w:szCs w:val="24"/>
               </w:rPr>
               <w:t>4.4.</w:t>
             </w:r>
@@ -2049,6 +2301,9 @@
                 <w:rFonts w:eastAsiaTheme="minorEastAsia" w:cstheme="minorBidi"/>
                 <w:i w:val="0"/>
                 <w:noProof/>
+                <w:color w:val="0070C0"/>
+                <w:sz w:val="24"/>
+                <w:szCs w:val="24"/>
               </w:rPr>
               <w:tab/>
             </w:r>
@@ -2057,6 +2312,9 @@
                 <w:rStyle w:val="Hyperlink"/>
                 <w:i w:val="0"/>
                 <w:noProof/>
+                <w:color w:val="0070C0"/>
+                <w:sz w:val="24"/>
+                <w:szCs w:val="24"/>
                 <w:lang w:val="vi-VN"/>
               </w:rPr>
               <w:t>Tools</w:t>
@@ -2066,6 +2324,9 @@
                 <w:i w:val="0"/>
                 <w:noProof/>
                 <w:webHidden/>
+                <w:color w:val="0070C0"/>
+                <w:sz w:val="24"/>
+                <w:szCs w:val="24"/>
               </w:rPr>
               <w:tab/>
             </w:r>
@@ -2074,6 +2335,9 @@
                 <w:i w:val="0"/>
                 <w:noProof/>
                 <w:webHidden/>
+                <w:color w:val="0070C0"/>
+                <w:sz w:val="24"/>
+                <w:szCs w:val="24"/>
               </w:rPr>
               <w:fldChar w:fldCharType="begin"/>
             </w:r>
@@ -2082,6 +2346,9 @@
                 <w:i w:val="0"/>
                 <w:noProof/>
                 <w:webHidden/>
+                <w:color w:val="0070C0"/>
+                <w:sz w:val="24"/>
+                <w:szCs w:val="24"/>
               </w:rPr>
               <w:instrText xml:space="preserve"> PAGEREF _Toc23798947 \h </w:instrText>
             </w:r>
@@ -2090,6 +2357,9 @@
                 <w:i w:val="0"/>
                 <w:noProof/>
                 <w:webHidden/>
+                <w:color w:val="0070C0"/>
+                <w:sz w:val="24"/>
+                <w:szCs w:val="24"/>
               </w:rPr>
             </w:r>
             <w:r>
@@ -2097,6 +2367,9 @@
                 <w:i w:val="0"/>
                 <w:noProof/>
                 <w:webHidden/>
+                <w:color w:val="0070C0"/>
+                <w:sz w:val="24"/>
+                <w:szCs w:val="24"/>
               </w:rPr>
               <w:fldChar w:fldCharType="separate"/>
             </w:r>
@@ -2105,6 +2378,9 @@
                 <w:i w:val="0"/>
                 <w:noProof/>
                 <w:webHidden/>
+                <w:color w:val="0070C0"/>
+                <w:sz w:val="24"/>
+                <w:szCs w:val="24"/>
               </w:rPr>
               <w:t>5</w:t>
             </w:r>
@@ -2113,6 +2389,9 @@
                 <w:i w:val="0"/>
                 <w:noProof/>
                 <w:webHidden/>
+                <w:color w:val="0070C0"/>
+                <w:sz w:val="24"/>
+                <w:szCs w:val="24"/>
               </w:rPr>
               <w:fldChar w:fldCharType="end"/>
             </w:r>
@@ -2124,6 +2403,9 @@
               <w:b/>
               <w:bCs/>
               <w:noProof/>
+              <w:color w:val="0070C0"/>
+              <w:sz w:val="24"/>
+              <w:szCs w:val="24"/>
             </w:rPr>
             <w:fldChar w:fldCharType="end"/>
           </w:r>
@@ -3105,16 +3387,28 @@
         <w:rPr>
           <w:lang w:val="vi-VN"/>
         </w:rPr>
-        <w:t xml:space="preserve">                                        </w:t>
+        <w:t xml:space="preserve">  </w:t>
       </w:r>
       <w:r>
         <w:rPr>
+          <w:lang w:val="vi-VN"/>
+        </w:rPr>
+        <w:t xml:space="preserve">                    </w:t>
+      </w:r>
+      <w:r>
+        <w:rPr>
+          <w:lang w:val="vi-VN"/>
+        </w:rPr>
+        <w:t xml:space="preserve">      </w:t>
+      </w:r>
+      <w:r>
+        <w:rPr>
           <w:noProof/>
         </w:rPr>
         <w:drawing>
-          <wp:inline distT="0" distB="0" distL="0" distR="0" wp14:anchorId="34D818D2" wp14:editId="613CFAFE">
-            <wp:extent cx="2321170" cy="2410445"/>
-            <wp:effectExtent l="0" t="0" r="3175" b="9525"/>
+          <wp:inline distT="0" distB="0" distL="0" distR="0" wp14:anchorId="34D818D2" wp14:editId="6192FEEA">
+            <wp:extent cx="2907453" cy="3019277"/>
+            <wp:effectExtent l="0" t="0" r="7620" b="0"/>
             <wp:docPr id="15" name="Picture 15" descr="C:\Users\Admin\Downloads\Untitled Diagram.jpg"/>
             <wp:cNvGraphicFramePr>
               <a:graphicFrameLocks xmlns:a="http://schemas.openxmlformats.org/drawingml/2006/main" noChangeAspect="1"/>
@@ -3144,7 +3438,7 @@
                   <pic:spPr bwMode="auto">
                     <a:xfrm>
                       <a:off x="0" y="0"/>
-                      <a:ext cx="2328773" cy="2418340"/>
+                      <a:ext cx="2922067" cy="3034453"/>
                     </a:xfrm>
                     <a:prstGeom prst="rect">
                       <a:avLst/>
@@ -4122,6 +4416,7 @@
                 <w:sz w:val="24"/>
                 <w:szCs w:val="24"/>
               </w:rPr>
+              <w:lastRenderedPageBreak/>
               <w:t>Outputs</w:t>
             </w:r>
           </w:p>
@@ -4215,7 +4510,6 @@
           <w:rFonts w:ascii="Arial" w:hAnsi="Arial" w:cs="Arial"/>
           <w:lang w:val="vi-VN" w:eastAsia="ko-KR"/>
         </w:rPr>
-        <w:lastRenderedPageBreak/>
         <w:t xml:space="preserve"> </w:t>
       </w:r>
       <w:r>
@@ -4294,6 +4588,8 @@
           </wp:inline>
         </w:drawing>
       </w:r>
+      <w:bookmarkStart w:id="128" w:name="_GoBack"/>
+      <w:bookmarkEnd w:id="128"/>
     </w:p>
     <w:p>
       <w:pPr>
@@ -4310,7 +4606,7 @@
           <w:szCs w:val="24"/>
         </w:rPr>
       </w:pPr>
-      <w:bookmarkStart w:id="128" w:name="_Toc421353850"/>
+      <w:bookmarkStart w:id="129" w:name="_Toc421353850"/>
       <w:r>
         <w:rPr>
           <w:rFonts w:asciiTheme="minorHAnsi" w:hAnsiTheme="minorHAnsi" w:cstheme="minorHAnsi"/>
@@ -4331,7 +4627,7 @@
         </w:rPr>
         <w:t>escription</w:t>
       </w:r>
-      <w:bookmarkEnd w:id="128"/>
+      <w:bookmarkEnd w:id="129"/>
     </w:p>
     <w:tbl>
       <w:tblPr>
@@ -5062,7 +5358,7 @@
           <w:lang w:val="vi-VN"/>
         </w:rPr>
       </w:pPr>
-      <w:bookmarkStart w:id="129" w:name="_Toc23798946"/>
+      <w:bookmarkStart w:id="130" w:name="_Toc23798946"/>
       <w:r>
         <w:rPr>
           <w:rFonts w:asciiTheme="minorHAnsi" w:hAnsiTheme="minorHAnsi" w:cstheme="minorHAnsi"/>
@@ -5072,10 +5368,10 @@
         </w:rPr>
         <w:t>Risk Management</w:t>
       </w:r>
-      <w:bookmarkEnd w:id="129"/>
+      <w:bookmarkEnd w:id="130"/>
     </w:p>
-    <w:bookmarkStart w:id="130" w:name="_MON_1634450287"/>
-    <w:bookmarkEnd w:id="130"/>
+    <w:bookmarkStart w:id="131" w:name="_MON_1634450287"/>
+    <w:bookmarkEnd w:id="131"/>
     <w:p>
       <w:pPr>
         <w:ind w:left="1080"/>
@@ -5110,7 +5406,7 @@
           <v:shape id="_x0000_i1025" type="#_x0000_t75" style="width:76.2pt;height:49.2pt" o:ole="">
             <v:imagedata r:id="rId11" o:title=""/>
           </v:shape>
-          <o:OLEObject Type="Embed" ProgID="Word.Document.12" ShapeID="_x0000_i1025" DrawAspect="Icon" ObjectID="_1634459380" r:id="rId12">
+          <o:OLEObject Type="Embed" ProgID="Word.Document.12" ShapeID="_x0000_i1025" DrawAspect="Icon" ObjectID="_1634802430" r:id="rId12">
             <o:FieldCodes>\s</o:FieldCodes>
           </o:OLEObject>
         </w:object>
@@ -5129,7 +5425,7 @@
           <w:color w:val="0070C0"/>
         </w:rPr>
       </w:pPr>
-      <w:bookmarkStart w:id="131" w:name="_Toc23798947"/>
+      <w:bookmarkStart w:id="132" w:name="_Toc23798947"/>
       <w:r>
         <w:rPr>
           <w:rFonts w:asciiTheme="minorHAnsi" w:hAnsiTheme="minorHAnsi" w:cstheme="minorHAnsi"/>
@@ -5139,7 +5435,7 @@
         </w:rPr>
         <w:t>Tools</w:t>
       </w:r>
-      <w:bookmarkEnd w:id="131"/>
+      <w:bookmarkEnd w:id="132"/>
     </w:p>
     <w:p>
       <w:pPr>
@@ -5215,8 +5511,6 @@
           <w:rFonts w:cstheme="minorHAnsi"/>
         </w:rPr>
       </w:pPr>
-      <w:bookmarkStart w:id="132" w:name="_GoBack"/>
-      <w:bookmarkEnd w:id="132"/>
     </w:p>
     <w:sectPr>
       <w:headerReference w:type="default" r:id="rId13"/>
@@ -5234,7 +5528,7 @@
 </file>
 
 <file path=word/endnotes.xml><?xml version="1.0" encoding="utf-8"?>
-<w:endnotes xmlns:wpc="http://schemas.microsoft.com/office/word/2010/wordprocessingCanvas" xmlns:cx="http://schemas.microsoft.com/office/drawing/2014/chartex" xmlns:cx1="http://schemas.microsoft.com/office/drawing/2015/9/8/chartex" xmlns:cx2="http://schemas.microsoft.com/office/drawing/2015/10/21/chartex" xmlns:cx3="http://schemas.microsoft.com/office/drawing/2016/5/9/chartex" xmlns:cx4="http://schemas.microsoft.com/office/drawing/2016/5/10/chartex" xmlns:cx5="http://schemas.microsoft.com/office/drawing/2016/5/11/chartex" xmlns:cx6="http://schemas.microsoft.com/office/drawing/2016/5/12/chartex" xmlns:cx7="http://schemas.microsoft.com/office/drawing/2016/5/13/chartex" xmlns:cx8="http://schemas.microsoft.com/office/drawing/2016/5/14/chartex" xmlns:mc="http://schemas.openxmlformats.org/markup-compatibility/2006" xmlns:aink="http://schemas.microsoft.com/office/drawing/2016/ink" xmlns:am3d="http://schemas.microsoft.com/office/drawing/2017/model3d" xmlns:o="urn:schemas-microsoft-com:office:office" xmlns:r="http://schemas.openxmlformats.org/officeDocument/2006/relationships" xmlns:m="http://schemas.openxmlformats.org/officeDocument/2006/math" xmlns:v="urn:schemas-microsoft-com:vml" xmlns:wp14="http://schemas.microsoft.com/office/word/2010/wordprocessingDrawing" xmlns:wp="http://schemas.openxmlformats.org/drawingml/2006/wordprocessingDrawing" xmlns:w10="urn:schemas-microsoft-com:office:word" xmlns:w="http://schemas.openxmlformats.org/wordprocessingml/2006/main" xmlns:w14="http://schemas.microsoft.com/office/word/2010/wordml" xmlns:w15="http://schemas.microsoft.com/office/word/2012/wordml" xmlns:w16cid="http://schemas.microsoft.com/office/word/2016/wordml/cid" xmlns:w16se="http://schemas.microsoft.com/office/word/2015/wordml/symex" xmlns:wpg="http://schemas.microsoft.com/office/word/2010/wordprocessingGroup" xmlns:wpi="http://schemas.microsoft.com/office/word/2010/wordprocessingInk" xmlns:wne="http://schemas.microsoft.com/office/word/2006/wordml" xmlns:wps="http://schemas.microsoft.com/office/word/2010/wordprocessingShape" mc:Ignorable="w14 w15 w16se w16cid wp14">
+<w:endnotes xmlns:wpc="http://schemas.microsoft.com/office/word/2010/wordprocessingCanvas" xmlns:cx="http://schemas.microsoft.com/office/drawing/2014/chartex" xmlns:mc="http://schemas.openxmlformats.org/markup-compatibility/2006" xmlns:o="urn:schemas-microsoft-com:office:office" xmlns:r="http://schemas.openxmlformats.org/officeDocument/2006/relationships" xmlns:m="http://schemas.openxmlformats.org/officeDocument/2006/math" xmlns:v="urn:schemas-microsoft-com:vml" xmlns:wp14="http://schemas.microsoft.com/office/word/2010/wordprocessingDrawing" xmlns:wp="http://schemas.openxmlformats.org/drawingml/2006/wordprocessingDrawing" xmlns:w10="urn:schemas-microsoft-com:office:word" xmlns:w="http://schemas.openxmlformats.org/wordprocessingml/2006/main" xmlns:w14="http://schemas.microsoft.com/office/word/2010/wordml" xmlns:w15="http://schemas.microsoft.com/office/word/2012/wordml" xmlns:w16se="http://schemas.microsoft.com/office/word/2015/wordml/symex" xmlns:wpg="http://schemas.microsoft.com/office/word/2010/wordprocessingGroup" xmlns:wpi="http://schemas.microsoft.com/office/word/2010/wordprocessingInk" xmlns:wne="http://schemas.microsoft.com/office/word/2006/wordml" xmlns:wps="http://schemas.microsoft.com/office/word/2010/wordprocessingShape" mc:Ignorable="w14 w15 w16se wp14">
   <w:endnote w:type="separator" w:id="-1">
     <w:p>
       <w:pPr>
@@ -5259,7 +5553,7 @@
 </file>
 
 <file path=word/footer1.xml><?xml version="1.0" encoding="utf-8"?>
-<w:ftr xmlns:wpc="http://schemas.microsoft.com/office/word/2010/wordprocessingCanvas" xmlns:cx="http://schemas.microsoft.com/office/drawing/2014/chartex" xmlns:cx1="http://schemas.microsoft.com/office/drawing/2015/9/8/chartex" xmlns:cx2="http://schemas.microsoft.com/office/drawing/2015/10/21/chartex" xmlns:cx3="http://schemas.microsoft.com/office/drawing/2016/5/9/chartex" xmlns:cx4="http://schemas.microsoft.com/office/drawing/2016/5/10/chartex" xmlns:cx5="http://schemas.microsoft.com/office/drawing/2016/5/11/chartex" xmlns:cx6="http://schemas.microsoft.com/office/drawing/2016/5/12/chartex" xmlns:cx7="http://schemas.microsoft.com/office/drawing/2016/5/13/chartex" xmlns:cx8="http://schemas.microsoft.com/office/drawing/2016/5/14/chartex" xmlns:mc="http://schemas.openxmlformats.org/markup-compatibility/2006" xmlns:aink="http://schemas.microsoft.com/office/drawing/2016/ink" xmlns:am3d="http://schemas.microsoft.com/office/drawing/2017/model3d" xmlns:o="urn:schemas-microsoft-com:office:office" xmlns:r="http://schemas.openxmlformats.org/officeDocument/2006/relationships" xmlns:m="http://schemas.openxmlformats.org/officeDocument/2006/math" xmlns:v="urn:schemas-microsoft-com:vml" xmlns:wp14="http://schemas.microsoft.com/office/word/2010/wordprocessingDrawing" xmlns:wp="http://schemas.openxmlformats.org/drawingml/2006/wordprocessingDrawing" xmlns:w10="urn:schemas-microsoft-com:office:word" xmlns:w="http://schemas.openxmlformats.org/wordprocessingml/2006/main" xmlns:w14="http://schemas.microsoft.com/office/word/2010/wordml" xmlns:w15="http://schemas.microsoft.com/office/word/2012/wordml" xmlns:w16cid="http://schemas.microsoft.com/office/word/2016/wordml/cid" xmlns:w16se="http://schemas.microsoft.com/office/word/2015/wordml/symex" xmlns:wpg="http://schemas.microsoft.com/office/word/2010/wordprocessingGroup" xmlns:wpi="http://schemas.microsoft.com/office/word/2010/wordprocessingInk" xmlns:wne="http://schemas.microsoft.com/office/word/2006/wordml" xmlns:wps="http://schemas.microsoft.com/office/word/2010/wordprocessingShape" mc:Ignorable="w14 w15 w16se w16cid wp14">
+<w:ftr xmlns:wpc="http://schemas.microsoft.com/office/word/2010/wordprocessingCanvas" xmlns:cx="http://schemas.microsoft.com/office/drawing/2014/chartex" xmlns:mc="http://schemas.openxmlformats.org/markup-compatibility/2006" xmlns:o="urn:schemas-microsoft-com:office:office" xmlns:r="http://schemas.openxmlformats.org/officeDocument/2006/relationships" xmlns:m="http://schemas.openxmlformats.org/officeDocument/2006/math" xmlns:v="urn:schemas-microsoft-com:vml" xmlns:wp14="http://schemas.microsoft.com/office/word/2010/wordprocessingDrawing" xmlns:wp="http://schemas.openxmlformats.org/drawingml/2006/wordprocessingDrawing" xmlns:w10="urn:schemas-microsoft-com:office:word" xmlns:w="http://schemas.openxmlformats.org/wordprocessingml/2006/main" xmlns:w14="http://schemas.microsoft.com/office/word/2010/wordml" xmlns:w15="http://schemas.microsoft.com/office/word/2012/wordml" xmlns:w16se="http://schemas.microsoft.com/office/word/2015/wordml/symex" xmlns:wpg="http://schemas.microsoft.com/office/word/2010/wordprocessingGroup" xmlns:wpi="http://schemas.microsoft.com/office/word/2010/wordprocessingInk" xmlns:wne="http://schemas.microsoft.com/office/word/2006/wordml" xmlns:wps="http://schemas.microsoft.com/office/word/2010/wordprocessingShape" mc:Ignorable="w14 w15 w16se wp14">
   <w:sdt>
     <w:sdtPr>
       <w:rPr>
@@ -5324,7 +5618,7 @@
             <w:noProof/>
             <w:color w:val="3D5C83"/>
           </w:rPr>
-          <w:t>4</w:t>
+          <w:t>2</w:t>
         </w:r>
         <w:r>
           <w:rPr>
@@ -5370,7 +5664,7 @@
 </file>
 
 <file path=word/footer2.xml><?xml version="1.0" encoding="utf-8"?>
-<w:ftr xmlns:wpc="http://schemas.microsoft.com/office/word/2010/wordprocessingCanvas" xmlns:cx="http://schemas.microsoft.com/office/drawing/2014/chartex" xmlns:cx1="http://schemas.microsoft.com/office/drawing/2015/9/8/chartex" xmlns:cx2="http://schemas.microsoft.com/office/drawing/2015/10/21/chartex" xmlns:cx3="http://schemas.microsoft.com/office/drawing/2016/5/9/chartex" xmlns:cx4="http://schemas.microsoft.com/office/drawing/2016/5/10/chartex" xmlns:cx5="http://schemas.microsoft.com/office/drawing/2016/5/11/chartex" xmlns:cx6="http://schemas.microsoft.com/office/drawing/2016/5/12/chartex" xmlns:cx7="http://schemas.microsoft.com/office/drawing/2016/5/13/chartex" xmlns:cx8="http://schemas.microsoft.com/office/drawing/2016/5/14/chartex" xmlns:mc="http://schemas.openxmlformats.org/markup-compatibility/2006" xmlns:aink="http://schemas.microsoft.com/office/drawing/2016/ink" xmlns:am3d="http://schemas.microsoft.com/office/drawing/2017/model3d" xmlns:o="urn:schemas-microsoft-com:office:office" xmlns:r="http://schemas.openxmlformats.org/officeDocument/2006/relationships" xmlns:m="http://schemas.openxmlformats.org/officeDocument/2006/math" xmlns:v="urn:schemas-microsoft-com:vml" xmlns:wp14="http://schemas.microsoft.com/office/word/2010/wordprocessingDrawing" xmlns:wp="http://schemas.openxmlformats.org/drawingml/2006/wordprocessingDrawing" xmlns:w10="urn:schemas-microsoft-com:office:word" xmlns:w="http://schemas.openxmlformats.org/wordprocessingml/2006/main" xmlns:w14="http://schemas.microsoft.com/office/word/2010/wordml" xmlns:w15="http://schemas.microsoft.com/office/word/2012/wordml" xmlns:w16cid="http://schemas.microsoft.com/office/word/2016/wordml/cid" xmlns:w16se="http://schemas.microsoft.com/office/word/2015/wordml/symex" xmlns:wpg="http://schemas.microsoft.com/office/word/2010/wordprocessingGroup" xmlns:wpi="http://schemas.microsoft.com/office/word/2010/wordprocessingInk" xmlns:wne="http://schemas.microsoft.com/office/word/2006/wordml" xmlns:wps="http://schemas.microsoft.com/office/word/2010/wordprocessingShape" mc:Ignorable="w14 w15 w16se w16cid wp14">
+<w:ftr xmlns:wpc="http://schemas.microsoft.com/office/word/2010/wordprocessingCanvas" xmlns:cx="http://schemas.microsoft.com/office/drawing/2014/chartex" xmlns:mc="http://schemas.openxmlformats.org/markup-compatibility/2006" xmlns:o="urn:schemas-microsoft-com:office:office" xmlns:r="http://schemas.openxmlformats.org/officeDocument/2006/relationships" xmlns:m="http://schemas.openxmlformats.org/officeDocument/2006/math" xmlns:v="urn:schemas-microsoft-com:vml" xmlns:wp14="http://schemas.microsoft.com/office/word/2010/wordprocessingDrawing" xmlns:wp="http://schemas.openxmlformats.org/drawingml/2006/wordprocessingDrawing" xmlns:w10="urn:schemas-microsoft-com:office:word" xmlns:w="http://schemas.openxmlformats.org/wordprocessingml/2006/main" xmlns:w14="http://schemas.microsoft.com/office/word/2010/wordml" xmlns:w15="http://schemas.microsoft.com/office/word/2012/wordml" xmlns:w16se="http://schemas.microsoft.com/office/word/2015/wordml/symex" xmlns:wpg="http://schemas.microsoft.com/office/word/2010/wordprocessingGroup" xmlns:wpi="http://schemas.microsoft.com/office/word/2010/wordprocessingInk" xmlns:wne="http://schemas.microsoft.com/office/word/2006/wordml" xmlns:wps="http://schemas.microsoft.com/office/word/2010/wordprocessingShape" mc:Ignorable="w14 w15 w16se wp14">
   <w:sdt>
     <w:sdtPr>
       <w:rPr>
@@ -5481,7 +5775,7 @@
 </file>
 
 <file path=word/footnotes.xml><?xml version="1.0" encoding="utf-8"?>
-<w:footnotes xmlns:wpc="http://schemas.microsoft.com/office/word/2010/wordprocessingCanvas" xmlns:cx="http://schemas.microsoft.com/office/drawing/2014/chartex" xmlns:cx1="http://schemas.microsoft.com/office/drawing/2015/9/8/chartex" xmlns:cx2="http://schemas.microsoft.com/office/drawing/2015/10/21/chartex" xmlns:cx3="http://schemas.microsoft.com/office/drawing/2016/5/9/chartex" xmlns:cx4="http://schemas.microsoft.com/office/drawing/2016/5/10/chartex" xmlns:cx5="http://schemas.microsoft.com/office/drawing/2016/5/11/chartex" xmlns:cx6="http://schemas.microsoft.com/office/drawing/2016/5/12/chartex" xmlns:cx7="http://schemas.microsoft.com/office/drawing/2016/5/13/chartex" xmlns:cx8="http://schemas.microsoft.com/office/drawing/2016/5/14/chartex" xmlns:mc="http://schemas.openxmlformats.org/markup-compatibility/2006" xmlns:aink="http://schemas.microsoft.com/office/drawing/2016/ink" xmlns:am3d="http://schemas.microsoft.com/office/drawing/2017/model3d" xmlns:o="urn:schemas-microsoft-com:office:office" xmlns:r="http://schemas.openxmlformats.org/officeDocument/2006/relationships" xmlns:m="http://schemas.openxmlformats.org/officeDocument/2006/math" xmlns:v="urn:schemas-microsoft-com:vml" xmlns:wp14="http://schemas.microsoft.com/office/word/2010/wordprocessingDrawing" xmlns:wp="http://schemas.openxmlformats.org/drawingml/2006/wordprocessingDrawing" xmlns:w10="urn:schemas-microsoft-com:office:word" xmlns:w="http://schemas.openxmlformats.org/wordprocessingml/2006/main" xmlns:w14="http://schemas.microsoft.com/office/word/2010/wordml" xmlns:w15="http://schemas.microsoft.com/office/word/2012/wordml" xmlns:w16cid="http://schemas.microsoft.com/office/word/2016/wordml/cid" xmlns:w16se="http://schemas.microsoft.com/office/word/2015/wordml/symex" xmlns:wpg="http://schemas.microsoft.com/office/word/2010/wordprocessingGroup" xmlns:wpi="http://schemas.microsoft.com/office/word/2010/wordprocessingInk" xmlns:wne="http://schemas.microsoft.com/office/word/2006/wordml" xmlns:wps="http://schemas.microsoft.com/office/word/2010/wordprocessingShape" mc:Ignorable="w14 w15 w16se w16cid wp14">
+<w:footnotes xmlns:wpc="http://schemas.microsoft.com/office/word/2010/wordprocessingCanvas" xmlns:cx="http://schemas.microsoft.com/office/drawing/2014/chartex" xmlns:mc="http://schemas.openxmlformats.org/markup-compatibility/2006" xmlns:o="urn:schemas-microsoft-com:office:office" xmlns:r="http://schemas.openxmlformats.org/officeDocument/2006/relationships" xmlns:m="http://schemas.openxmlformats.org/officeDocument/2006/math" xmlns:v="urn:schemas-microsoft-com:vml" xmlns:wp14="http://schemas.microsoft.com/office/word/2010/wordprocessingDrawing" xmlns:wp="http://schemas.openxmlformats.org/drawingml/2006/wordprocessingDrawing" xmlns:w10="urn:schemas-microsoft-com:office:word" xmlns:w="http://schemas.openxmlformats.org/wordprocessingml/2006/main" xmlns:w14="http://schemas.microsoft.com/office/word/2010/wordml" xmlns:w15="http://schemas.microsoft.com/office/word/2012/wordml" xmlns:w16se="http://schemas.microsoft.com/office/word/2015/wordml/symex" xmlns:wpg="http://schemas.microsoft.com/office/word/2010/wordprocessingGroup" xmlns:wpi="http://schemas.microsoft.com/office/word/2010/wordprocessingInk" xmlns:wne="http://schemas.microsoft.com/office/word/2006/wordml" xmlns:wps="http://schemas.microsoft.com/office/word/2010/wordprocessingShape" mc:Ignorable="w14 w15 w16se wp14">
   <w:footnote w:type="separator" w:id="-1">
     <w:p>
       <w:pPr>
@@ -5506,7 +5800,7 @@
 </file>
 
 <file path=word/header1.xml><?xml version="1.0" encoding="utf-8"?>
-<w:hdr xmlns:wpc="http://schemas.microsoft.com/office/word/2010/wordprocessingCanvas" xmlns:cx="http://schemas.microsoft.com/office/drawing/2014/chartex" xmlns:cx1="http://schemas.microsoft.com/office/drawing/2015/9/8/chartex" xmlns:cx2="http://schemas.microsoft.com/office/drawing/2015/10/21/chartex" xmlns:cx3="http://schemas.microsoft.com/office/drawing/2016/5/9/chartex" xmlns:cx4="http://schemas.microsoft.com/office/drawing/2016/5/10/chartex" xmlns:cx5="http://schemas.microsoft.com/office/drawing/2016/5/11/chartex" xmlns:cx6="http://schemas.microsoft.com/office/drawing/2016/5/12/chartex" xmlns:cx7="http://schemas.microsoft.com/office/drawing/2016/5/13/chartex" xmlns:cx8="http://schemas.microsoft.com/office/drawing/2016/5/14/chartex" xmlns:mc="http://schemas.openxmlformats.org/markup-compatibility/2006" xmlns:aink="http://schemas.microsoft.com/office/drawing/2016/ink" xmlns:am3d="http://schemas.microsoft.com/office/drawing/2017/model3d" xmlns:o="urn:schemas-microsoft-com:office:office" xmlns:r="http://schemas.openxmlformats.org/officeDocument/2006/relationships" xmlns:m="http://schemas.openxmlformats.org/officeDocument/2006/math" xmlns:v="urn:schemas-microsoft-com:vml" xmlns:wp14="http://schemas.microsoft.com/office/word/2010/wordprocessingDrawing" xmlns:wp="http://schemas.openxmlformats.org/drawingml/2006/wordprocessingDrawing" xmlns:w10="urn:schemas-microsoft-com:office:word" xmlns:w="http://schemas.openxmlformats.org/wordprocessingml/2006/main" xmlns:w14="http://schemas.microsoft.com/office/word/2010/wordml" xmlns:w15="http://schemas.microsoft.com/office/word/2012/wordml" xmlns:w16cid="http://schemas.microsoft.com/office/word/2016/wordml/cid" xmlns:w16se="http://schemas.microsoft.com/office/word/2015/wordml/symex" xmlns:wpg="http://schemas.microsoft.com/office/word/2010/wordprocessingGroup" xmlns:wpi="http://schemas.microsoft.com/office/word/2010/wordprocessingInk" xmlns:wne="http://schemas.microsoft.com/office/word/2006/wordml" xmlns:wps="http://schemas.microsoft.com/office/word/2010/wordprocessingShape" mc:Ignorable="w14 w15 w16se w16cid wp14">
+<w:hdr xmlns:wpc="http://schemas.microsoft.com/office/word/2010/wordprocessingCanvas" xmlns:cx="http://schemas.microsoft.com/office/drawing/2014/chartex" xmlns:mc="http://schemas.openxmlformats.org/markup-compatibility/2006" xmlns:o="urn:schemas-microsoft-com:office:office" xmlns:r="http://schemas.openxmlformats.org/officeDocument/2006/relationships" xmlns:m="http://schemas.openxmlformats.org/officeDocument/2006/math" xmlns:v="urn:schemas-microsoft-com:vml" xmlns:wp14="http://schemas.microsoft.com/office/word/2010/wordprocessingDrawing" xmlns:wp="http://schemas.openxmlformats.org/drawingml/2006/wordprocessingDrawing" xmlns:w10="urn:schemas-microsoft-com:office:word" xmlns:w="http://schemas.openxmlformats.org/wordprocessingml/2006/main" xmlns:w14="http://schemas.microsoft.com/office/word/2010/wordml" xmlns:w15="http://schemas.microsoft.com/office/word/2012/wordml" xmlns:w16se="http://schemas.microsoft.com/office/word/2015/wordml/symex" xmlns:wpg="http://schemas.microsoft.com/office/word/2010/wordprocessingGroup" xmlns:wpi="http://schemas.microsoft.com/office/word/2010/wordprocessingInk" xmlns:wne="http://schemas.microsoft.com/office/word/2006/wordml" xmlns:wps="http://schemas.microsoft.com/office/word/2010/wordprocessingShape" mc:Ignorable="w14 w15 w16se wp14">
   <w:p>
     <w:pPr>
       <w:tabs>
@@ -5520,6 +5814,7 @@
         <w:color w:val="3D5C83"/>
         <w:sz w:val="24"/>
         <w:szCs w:val="24"/>
+        <w:lang w:val="vi-VN"/>
       </w:rPr>
     </w:pPr>
     <w:r>
@@ -5576,7 +5871,7 @@
             </wp:anchor>
           </w:drawing>
         </mc:Choice>
-        <mc:Fallback xmlns:mo="http://schemas.microsoft.com/office/mac/office/2008/main" xmlns:mv="urn:schemas-microsoft-com:mac:vml">
+        <mc:Fallback xmlns:mv="urn:schemas-microsoft-com:mac:vml" xmlns:mo="http://schemas.microsoft.com/office/mac/office/2008/main" xmlns:w16cid="http://schemas.microsoft.com/office/word/2016/wordml/cid" xmlns:am3d="http://schemas.microsoft.com/office/drawing/2017/model3d" xmlns:aink="http://schemas.microsoft.com/office/drawing/2016/ink" xmlns:cx8="http://schemas.microsoft.com/office/drawing/2016/5/14/chartex" xmlns:cx7="http://schemas.microsoft.com/office/drawing/2016/5/13/chartex" xmlns:cx6="http://schemas.microsoft.com/office/drawing/2016/5/12/chartex" xmlns:cx5="http://schemas.microsoft.com/office/drawing/2016/5/11/chartex" xmlns:cx4="http://schemas.microsoft.com/office/drawing/2016/5/10/chartex" xmlns:cx3="http://schemas.microsoft.com/office/drawing/2016/5/9/chartex" xmlns:cx2="http://schemas.microsoft.com/office/drawing/2015/10/21/chartex" xmlns:cx1="http://schemas.microsoft.com/office/drawing/2015/9/8/chartex">
           <w:pict>
             <v:line w14:anchorId="64FC7809" id="Straight Connector 12" o:spid="_x0000_s1026" style="position:absolute;flip:y;z-index:251663360;visibility:visible;mso-wrap-style:square;mso-wrap-distance-left:9pt;mso-wrap-distance-top:0;mso-wrap-distance-right:9pt;mso-wrap-distance-bottom:0;mso-position-horizontal:absolute;mso-position-horizontal-relative:text;mso-position-vertical:absolute;mso-position-vertical-relative:text" from="-30.75pt,23.8pt" to="509.25pt,24.55pt" o:gfxdata="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" strokecolor="#2381be"/>
           </w:pict>
@@ -5608,8 +5903,9 @@
         <w:color w:val="3D5C83"/>
         <w:sz w:val="24"/>
         <w:szCs w:val="24"/>
-      </w:rPr>
-      <w:t>Quality Management Plan</w:t>
+        <w:lang w:val="vi-VN"/>
+      </w:rPr>
+      <w:t>BDS Project</w:t>
     </w:r>
   </w:p>
   <w:p>
@@ -5626,7 +5922,7 @@
 </file>
 
 <file path=word/header2.xml><?xml version="1.0" encoding="utf-8"?>
-<w:hdr xmlns:wpc="http://schemas.microsoft.com/office/word/2010/wordprocessingCanvas" xmlns:cx="http://schemas.microsoft.com/office/drawing/2014/chartex" xmlns:cx1="http://schemas.microsoft.com/office/drawing/2015/9/8/chartex" xmlns:cx2="http://schemas.microsoft.com/office/drawing/2015/10/21/chartex" xmlns:cx3="http://schemas.microsoft.com/office/drawing/2016/5/9/chartex" xmlns:cx4="http://schemas.microsoft.com/office/drawing/2016/5/10/chartex" xmlns:cx5="http://schemas.microsoft.com/office/drawing/2016/5/11/chartex" xmlns:cx6="http://schemas.microsoft.com/office/drawing/2016/5/12/chartex" xmlns:cx7="http://schemas.microsoft.com/office/drawing/2016/5/13/chartex" xmlns:cx8="http://schemas.microsoft.com/office/drawing/2016/5/14/chartex" xmlns:mc="http://schemas.openxmlformats.org/markup-compatibility/2006" xmlns:aink="http://schemas.microsoft.com/office/drawing/2016/ink" xmlns:am3d="http://schemas.microsoft.com/office/drawing/2017/model3d" xmlns:o="urn:schemas-microsoft-com:office:office" xmlns:r="http://schemas.openxmlformats.org/officeDocument/2006/relationships" xmlns:m="http://schemas.openxmlformats.org/officeDocument/2006/math" xmlns:v="urn:schemas-microsoft-com:vml" xmlns:wp14="http://schemas.microsoft.com/office/word/2010/wordprocessingDrawing" xmlns:wp="http://schemas.openxmlformats.org/drawingml/2006/wordprocessingDrawing" xmlns:w10="urn:schemas-microsoft-com:office:word" xmlns:w="http://schemas.openxmlformats.org/wordprocessingml/2006/main" xmlns:w14="http://schemas.microsoft.com/office/word/2010/wordml" xmlns:w15="http://schemas.microsoft.com/office/word/2012/wordml" xmlns:w16cid="http://schemas.microsoft.com/office/word/2016/wordml/cid" xmlns:w16se="http://schemas.microsoft.com/office/word/2015/wordml/symex" xmlns:wpg="http://schemas.microsoft.com/office/word/2010/wordprocessingGroup" xmlns:wpi="http://schemas.microsoft.com/office/word/2010/wordprocessingInk" xmlns:wne="http://schemas.microsoft.com/office/word/2006/wordml" xmlns:wps="http://schemas.microsoft.com/office/word/2010/wordprocessingShape" mc:Ignorable="w14 w15 w16se w16cid wp14">
+<w:hdr xmlns:wpc="http://schemas.microsoft.com/office/word/2010/wordprocessingCanvas" xmlns:cx="http://schemas.microsoft.com/office/drawing/2014/chartex" xmlns:mc="http://schemas.openxmlformats.org/markup-compatibility/2006" xmlns:o="urn:schemas-microsoft-com:office:office" xmlns:r="http://schemas.openxmlformats.org/officeDocument/2006/relationships" xmlns:m="http://schemas.openxmlformats.org/officeDocument/2006/math" xmlns:v="urn:schemas-microsoft-com:vml" xmlns:wp14="http://schemas.microsoft.com/office/word/2010/wordprocessingDrawing" xmlns:wp="http://schemas.openxmlformats.org/drawingml/2006/wordprocessingDrawing" xmlns:w10="urn:schemas-microsoft-com:office:word" xmlns:w="http://schemas.openxmlformats.org/wordprocessingml/2006/main" xmlns:w14="http://schemas.microsoft.com/office/word/2010/wordml" xmlns:w15="http://schemas.microsoft.com/office/word/2012/wordml" xmlns:w16se="http://schemas.microsoft.com/office/word/2015/wordml/symex" xmlns:wpg="http://schemas.microsoft.com/office/word/2010/wordprocessingGroup" xmlns:wpi="http://schemas.microsoft.com/office/word/2010/wordprocessingInk" xmlns:wne="http://schemas.microsoft.com/office/word/2006/wordml" xmlns:wps="http://schemas.microsoft.com/office/word/2010/wordprocessingShape" mc:Ignorable="w14 w15 w16se wp14">
   <w:p>
     <w:pPr>
       <w:pStyle w:val="Header"/>
@@ -5730,7 +6026,7 @@
             </wp:anchor>
           </w:drawing>
         </mc:Choice>
-        <mc:Fallback>
+        <mc:Fallback xmlns:w16cid="http://schemas.microsoft.com/office/word/2016/wordml/cid" xmlns:am3d="http://schemas.microsoft.com/office/drawing/2017/model3d" xmlns:aink="http://schemas.microsoft.com/office/drawing/2016/ink" xmlns:cx8="http://schemas.microsoft.com/office/drawing/2016/5/14/chartex" xmlns:cx7="http://schemas.microsoft.com/office/drawing/2016/5/13/chartex" xmlns:cx6="http://schemas.microsoft.com/office/drawing/2016/5/12/chartex" xmlns:cx5="http://schemas.microsoft.com/office/drawing/2016/5/11/chartex" xmlns:cx4="http://schemas.microsoft.com/office/drawing/2016/5/10/chartex" xmlns:cx3="http://schemas.microsoft.com/office/drawing/2016/5/9/chartex" xmlns:cx2="http://schemas.microsoft.com/office/drawing/2015/10/21/chartex" xmlns:cx1="http://schemas.microsoft.com/office/drawing/2015/9/8/chartex">
           <w:pict>
             <v:line w14:anchorId="2F2A9335" id="Straight Connector 1" o:spid="_x0000_s1026" style="position:absolute;flip:y;z-index:251665408;visibility:visible;mso-wrap-style:square;mso-width-percent:0;mso-height-percent:0;mso-wrap-distance-left:9pt;mso-wrap-distance-top:0;mso-wrap-distance-right:9pt;mso-wrap-distance-bottom:0;mso-position-horizontal:absolute;mso-position-horizontal-relative:text;mso-position-vertical:absolute;mso-position-vertical-relative:text;mso-width-percent:0;mso-height-percent:0;mso-width-relative:margin;mso-height-relative:margin" from="-5.6pt,13pt" to="493.7pt,13pt" o:gfxdata="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" strokecolor="#747070 [1614]" strokeweight=".5pt">
               <v:stroke joinstyle="miter"/>
@@ -5793,7 +6089,7 @@
 </file>
 
 <file path=word/numbering.xml><?xml version="1.0" encoding="utf-8"?>
-<w:numbering xmlns:wpc="http://schemas.microsoft.com/office/word/2010/wordprocessingCanvas" xmlns:cx="http://schemas.microsoft.com/office/drawing/2014/chartex" xmlns:cx1="http://schemas.microsoft.com/office/drawing/2015/9/8/chartex" xmlns:cx2="http://schemas.microsoft.com/office/drawing/2015/10/21/chartex" xmlns:cx3="http://schemas.microsoft.com/office/drawing/2016/5/9/chartex" xmlns:cx4="http://schemas.microsoft.com/office/drawing/2016/5/10/chartex" xmlns:cx5="http://schemas.microsoft.com/office/drawing/2016/5/11/chartex" xmlns:cx6="http://schemas.microsoft.com/office/drawing/2016/5/12/chartex" xmlns:cx7="http://schemas.microsoft.com/office/drawing/2016/5/13/chartex" xmlns:cx8="http://schemas.microsoft.com/office/drawing/2016/5/14/chartex" xmlns:mc="http://schemas.openxmlformats.org/markup-compatibility/2006" xmlns:aink="http://schemas.microsoft.com/office/drawing/2016/ink" xmlns:am3d="http://schemas.microsoft.com/office/drawing/2017/model3d" xmlns:o="urn:schemas-microsoft-com:office:office" xmlns:r="http://schemas.openxmlformats.org/officeDocument/2006/relationships" xmlns:m="http://schemas.openxmlformats.org/officeDocument/2006/math" xmlns:v="urn:schemas-microsoft-com:vml" xmlns:wp14="http://schemas.microsoft.com/office/word/2010/wordprocessingDrawing" xmlns:wp="http://schemas.openxmlformats.org/drawingml/2006/wordprocessingDrawing" xmlns:w10="urn:schemas-microsoft-com:office:word" xmlns:w="http://schemas.openxmlformats.org/wordprocessingml/2006/main" xmlns:w14="http://schemas.microsoft.com/office/word/2010/wordml" xmlns:w15="http://schemas.microsoft.com/office/word/2012/wordml" xmlns:w16cid="http://schemas.microsoft.com/office/word/2016/wordml/cid" xmlns:w16se="http://schemas.microsoft.com/office/word/2015/wordml/symex" xmlns:wpg="http://schemas.microsoft.com/office/word/2010/wordprocessingGroup" xmlns:wpi="http://schemas.microsoft.com/office/word/2010/wordprocessingInk" xmlns:wne="http://schemas.microsoft.com/office/word/2006/wordml" xmlns:wps="http://schemas.microsoft.com/office/word/2010/wordprocessingShape" mc:Ignorable="w14 w15 w16se w16cid wp14">
+<w:numbering xmlns:wpc="http://schemas.microsoft.com/office/word/2010/wordprocessingCanvas" xmlns:cx="http://schemas.microsoft.com/office/drawing/2014/chartex" xmlns:mc="http://schemas.openxmlformats.org/markup-compatibility/2006" xmlns:o="urn:schemas-microsoft-com:office:office" xmlns:r="http://schemas.openxmlformats.org/officeDocument/2006/relationships" xmlns:m="http://schemas.openxmlformats.org/officeDocument/2006/math" xmlns:v="urn:schemas-microsoft-com:vml" xmlns:wp14="http://schemas.microsoft.com/office/word/2010/wordprocessingDrawing" xmlns:wp="http://schemas.openxmlformats.org/drawingml/2006/wordprocessingDrawing" xmlns:w10="urn:schemas-microsoft-com:office:word" xmlns:w="http://schemas.openxmlformats.org/wordprocessingml/2006/main" xmlns:w14="http://schemas.microsoft.com/office/word/2010/wordml" xmlns:w15="http://schemas.microsoft.com/office/word/2012/wordml" xmlns:w16se="http://schemas.microsoft.com/office/word/2015/wordml/symex" xmlns:wpg="http://schemas.microsoft.com/office/word/2010/wordprocessingGroup" xmlns:wpi="http://schemas.microsoft.com/office/word/2010/wordprocessingInk" xmlns:wne="http://schemas.microsoft.com/office/word/2006/wordml" xmlns:wps="http://schemas.microsoft.com/office/word/2010/wordprocessingShape" mc:Ignorable="w14 w15 w16se wp14">
   <w:abstractNum w:abstractNumId="0" w15:restartNumberingAfterBreak="0">
     <w:nsid w:val="03BB52F9"/>
     <w:multiLevelType w:val="multilevel"/>
@@ -9146,7 +9442,7 @@
 </file>
 
 <file path=word/styles.xml><?xml version="1.0" encoding="utf-8"?>
-<w:styles xmlns:mc="http://schemas.openxmlformats.org/markup-compatibility/2006" xmlns:r="http://schemas.openxmlformats.org/officeDocument/2006/relationships" xmlns:w="http://schemas.openxmlformats.org/wordprocessingml/2006/main" xmlns:w14="http://schemas.microsoft.com/office/word/2010/wordml" xmlns:w15="http://schemas.microsoft.com/office/word/2012/wordml" xmlns:w16cid="http://schemas.microsoft.com/office/word/2016/wordml/cid" xmlns:w16se="http://schemas.microsoft.com/office/word/2015/wordml/symex" mc:Ignorable="w14 w15 w16se w16cid">
+<w:styles xmlns:mc="http://schemas.openxmlformats.org/markup-compatibility/2006" xmlns:r="http://schemas.openxmlformats.org/officeDocument/2006/relationships" xmlns:w="http://schemas.openxmlformats.org/wordprocessingml/2006/main" xmlns:w14="http://schemas.microsoft.com/office/word/2010/wordml" xmlns:w15="http://schemas.microsoft.com/office/word/2012/wordml" xmlns:w16se="http://schemas.microsoft.com/office/word/2015/wordml/symex" mc:Ignorable="w14 w15 w16se">
   <w:docDefaults>
     <w:rPrDefault>
       <w:rPr>
@@ -9162,7 +9458,7 @@
       </w:pPr>
     </w:pPrDefault>
   </w:docDefaults>
-  <w:latentStyles w:defLockedState="0" w:defUIPriority="99" w:defSemiHidden="0" w:defUnhideWhenUsed="0" w:defQFormat="0" w:count="376">
+  <w:latentStyles w:defLockedState="0" w:defUIPriority="99" w:defSemiHidden="0" w:defUnhideWhenUsed="0" w:defQFormat="0" w:count="371">
     <w:lsdException w:name="Normal" w:uiPriority="0" w:qFormat="1"/>
     <w:lsdException w:name="heading 1" w:uiPriority="0" w:qFormat="1"/>
     <w:lsdException w:name="heading 2" w:semiHidden="1" w:uiPriority="0" w:unhideWhenUsed="1" w:qFormat="1"/>
@@ -9268,6 +9564,7 @@
     <w:lsdException w:name="HTML Sample" w:semiHidden="1" w:unhideWhenUsed="1"/>
     <w:lsdException w:name="HTML Typewriter" w:semiHidden="1" w:unhideWhenUsed="1"/>
     <w:lsdException w:name="HTML Variable" w:semiHidden="1" w:unhideWhenUsed="1"/>
+    <w:lsdException w:name="Normal Table" w:semiHidden="1" w:unhideWhenUsed="1"/>
     <w:lsdException w:name="annotation subject" w:semiHidden="1" w:unhideWhenUsed="1"/>
     <w:lsdException w:name="No List" w:semiHidden="1" w:unhideWhenUsed="1"/>
     <w:lsdException w:name="Outline List 1" w:semiHidden="1" w:unhideWhenUsed="1"/>
@@ -9310,8 +9607,11 @@
     <w:lsdException w:name="Table Contemporary" w:semiHidden="1" w:unhideWhenUsed="1"/>
     <w:lsdException w:name="Table Elegant" w:semiHidden="1" w:unhideWhenUsed="1"/>
     <w:lsdException w:name="Table Professional" w:semiHidden="1" w:unhideWhenUsed="1"/>
+    <w:lsdException w:name="Table Subtle 1" w:semiHidden="1" w:unhideWhenUsed="1"/>
     <w:lsdException w:name="Table Subtle 2" w:semiHidden="1" w:unhideWhenUsed="1"/>
     <w:lsdException w:name="Table Web 1" w:semiHidden="1" w:unhideWhenUsed="1"/>
+    <w:lsdException w:name="Table Web 2" w:semiHidden="1" w:unhideWhenUsed="1"/>
+    <w:lsdException w:name="Table Web 3" w:semiHidden="1" w:unhideWhenUsed="1"/>
     <w:lsdException w:name="Balloon Text" w:semiHidden="1" w:unhideWhenUsed="1"/>
     <w:lsdException w:name="Table Grid" w:uiPriority="39"/>
     <w:lsdException w:name="Table Theme" w:semiHidden="1" w:unhideWhenUsed="1"/>
@@ -9530,11 +9830,6 @@
     <w:lsdException w:name="List Table 5 Dark Accent 6" w:uiPriority="50"/>
     <w:lsdException w:name="List Table 6 Colorful Accent 6" w:uiPriority="51"/>
     <w:lsdException w:name="List Table 7 Colorful Accent 6" w:uiPriority="52"/>
-    <w:lsdException w:name="Mention" w:semiHidden="1" w:unhideWhenUsed="1"/>
-    <w:lsdException w:name="Smart Hyperlink" w:semiHidden="1" w:unhideWhenUsed="1"/>
-    <w:lsdException w:name="Hashtag" w:semiHidden="1" w:unhideWhenUsed="1"/>
-    <w:lsdException w:name="Unresolved Mention" w:semiHidden="1" w:unhideWhenUsed="1"/>
-    <w:lsdException w:name="Smart Link" w:semiHidden="1" w:unhideWhenUsed="1"/>
   </w:latentStyles>
   <w:style w:type="paragraph" w:default="1" w:styleId="Normal">
     <w:name w:val="Normal"/>
@@ -9654,7 +9949,6 @@
   <w:style w:type="character" w:default="1" w:styleId="DefaultParagraphFont">
     <w:name w:val="Default Paragraph Font"/>
     <w:uiPriority w:val="1"/>
-    <w:semiHidden/>
     <w:unhideWhenUsed/>
   </w:style>
   <w:style w:type="table" w:default="1" w:styleId="TableNormal">
@@ -10663,7 +10957,7 @@
 </file>
 
 <file path=customXml/itemProps1.xml><?xml version="1.0" encoding="utf-8"?>
-<ds:datastoreItem xmlns:ds="http://schemas.openxmlformats.org/officeDocument/2006/customXml" ds:itemID="{D0015EAE-11BF-42AC-BFDD-37D0218F2EFB}">
+<ds:datastoreItem xmlns:ds="http://schemas.openxmlformats.org/officeDocument/2006/customXml" ds:itemID="{DCAF05E3-2DCE-4245-921D-20ED5D131D66}">
   <ds:schemaRefs>
     <ds:schemaRef ds:uri="http://schemas.openxmlformats.org/officeDocument/2006/bibliography"/>
   </ds:schemaRefs>

</xml_diff>